<commit_message>
Added some names to contract
</commit_message>
<xml_diff>
--- a/Project Administration/INDIVIDUAL RETAINED 08.11.20 Contract.docx
+++ b/Project Administration/INDIVIDUAL RETAINED 08.11.20 Contract.docx
@@ -347,20 +347,22 @@
         <w:spacing w:lineRule="auto" w:line="276" w:before="0" w:after="200"/>
         <w:contextualSpacing/>
         <w:rPr>
-          <w:rFonts w:ascii="Arial" w:hAnsi="Arial" w:cs="Arial"/>
-        </w:rPr>
-      </w:pPr>
-      <w:r>
-        <w:rPr>
-          <w:rFonts w:cs="Arial" w:ascii="Arial" w:hAnsi="Arial"/>
-          <w:b/>
-          <w:highlight w:val="cyan"/>
-        </w:rPr>
-        <w:t>[                    ]</w:t>
-      </w:r>
-      <w:r>
-        <w:rPr>
-          <w:rFonts w:cs="Arial" w:ascii="Arial" w:hAnsi="Arial"/>
+          <w:highlight w:val="none"/>
+          <w:shd w:fill="auto" w:val="clear"/>
+        </w:rPr>
+      </w:pPr>
+      <w:r>
+        <w:rPr>
+          <w:rFonts w:cs="Arial" w:ascii="Arial" w:hAnsi="Arial"/>
+          <w:b/>
+          <w:shd w:fill="auto" w:val="clear"/>
+        </w:rPr>
+        <w:t>Saihajpreet Bains</w:t>
+      </w:r>
+      <w:r>
+        <w:rPr>
+          <w:rFonts w:cs="Arial" w:ascii="Arial" w:hAnsi="Arial"/>
+          <w:shd w:fill="auto" w:val="clear"/>
         </w:rPr>
         <w:t>, student of the University;</w:t>
       </w:r>
@@ -368,14 +370,116 @@
         <w:rPr>
           <w:rFonts w:cs="Arial" w:ascii="Arial" w:hAnsi="Arial"/>
           <w:b/>
+          <w:shd w:fill="auto" w:val="clear"/>
         </w:rPr>
         <w:t xml:space="preserve"> </w:t>
       </w:r>
       <w:r>
         <w:rPr>
           <w:rFonts w:cs="Arial" w:ascii="Arial" w:hAnsi="Arial"/>
+          <w:shd w:fill="auto" w:val="clear"/>
         </w:rPr>
         <w:t>and</w:t>
+      </w:r>
+    </w:p>
+    <w:p>
+      <w:pPr>
+        <w:pStyle w:val="ListParagraph"/>
+        <w:rPr>
+          <w:rFonts w:ascii="Arial" w:hAnsi="Arial" w:cs="Arial"/>
+        </w:rPr>
+      </w:pPr>
+      <w:r>
+        <w:rPr>
+          <w:rFonts w:cs="Arial" w:ascii="Arial" w:hAnsi="Arial"/>
+        </w:rPr>
+      </w:r>
+    </w:p>
+    <w:p>
+      <w:pPr>
+        <w:pStyle w:val="BodyText"/>
+        <w:numPr>
+          <w:ilvl w:val="0"/>
+          <w:numId w:val="1"/>
+        </w:numPr>
+        <w:spacing w:lineRule="auto" w:line="276" w:before="0" w:after="200"/>
+        <w:contextualSpacing/>
+        <w:rPr/>
+      </w:pPr>
+      <w:r>
+        <w:rPr>
+          <w:rFonts w:cs="Arial" w:ascii="Arial" w:hAnsi="Arial"/>
+          <w:b/>
+          <w:bCs/>
+          <w:shd w:fill="auto" w:val="clear"/>
+        </w:rPr>
+        <w:t>Lifan Lei</w:t>
+      </w:r>
+      <w:r>
+        <w:rPr>
+          <w:rFonts w:cs="Arial" w:ascii="Arial" w:hAnsi="Arial"/>
+          <w:b w:val="false"/>
+          <w:bCs w:val="false"/>
+          <w:shd w:fill="auto" w:val="clear"/>
+        </w:rPr>
+        <w:t>, student of the University; and</w:t>
+      </w:r>
+    </w:p>
+    <w:p>
+      <w:pPr>
+        <w:pStyle w:val="BodyText"/>
+        <w:numPr>
+          <w:ilvl w:val="0"/>
+          <w:numId w:val="0"/>
+        </w:numPr>
+        <w:spacing w:lineRule="auto" w:line="276" w:before="0" w:after="200"/>
+        <w:ind w:hanging="0" w:left="720"/>
+        <w:contextualSpacing/>
+        <w:rPr>
+          <w:rFonts w:ascii="Arial" w:hAnsi="Arial" w:cs="Arial"/>
+          <w:b w:val="false"/>
+          <w:bCs w:val="false"/>
+          <w:highlight w:val="none"/>
+          <w:shd w:fill="auto" w:val="clear"/>
+        </w:rPr>
+      </w:pPr>
+      <w:r>
+        <w:rPr/>
+      </w:r>
+    </w:p>
+    <w:p>
+      <w:pPr>
+        <w:pStyle w:val="BodyText"/>
+        <w:numPr>
+          <w:ilvl w:val="0"/>
+          <w:numId w:val="1"/>
+        </w:numPr>
+        <w:spacing w:lineRule="auto" w:line="276" w:before="0" w:after="200"/>
+        <w:contextualSpacing/>
+        <w:rPr>
+          <w:b w:val="false"/>
+          <w:bCs w:val="false"/>
+          <w:highlight w:val="none"/>
+          <w:shd w:fill="auto" w:val="clear"/>
+        </w:rPr>
+      </w:pPr>
+      <w:r>
+        <w:rPr>
+          <w:rFonts w:cs="Arial" w:ascii="Arial" w:hAnsi="Arial"/>
+          <w:b/>
+          <w:bCs/>
+          <w:shd w:fill="auto" w:val="clear"/>
+        </w:rPr>
+        <w:t>Adam Wu</w:t>
+      </w:r>
+      <w:r>
+        <w:rPr>
+          <w:rFonts w:cs="Arial" w:ascii="Arial" w:hAnsi="Arial"/>
+          <w:b w:val="false"/>
+          <w:bCs w:val="false"/>
+          <w:shd w:fill="auto" w:val="clear"/>
+        </w:rPr>
+        <w:t xml:space="preserve">, student of the University; and </w:t>
       </w:r>
     </w:p>
     <w:p>
@@ -401,76 +505,22 @@
         <w:spacing w:lineRule="auto" w:line="276" w:before="0" w:after="200"/>
         <w:contextualSpacing/>
         <w:rPr>
-          <w:rFonts w:ascii="Arial" w:hAnsi="Arial" w:cs="Arial"/>
-        </w:rPr>
-      </w:pPr>
-      <w:r>
-        <w:rPr>
-          <w:rFonts w:cs="Arial" w:ascii="Arial" w:hAnsi="Arial"/>
-          <w:b/>
-          <w:highlight w:val="cyan"/>
-        </w:rPr>
-        <w:t>[                    ]</w:t>
-      </w:r>
-      <w:r>
-        <w:rPr>
-          <w:rFonts w:cs="Arial" w:ascii="Arial" w:hAnsi="Arial"/>
-        </w:rPr>
-        <w:t>, student of the University;</w:t>
-      </w:r>
-      <w:r>
-        <w:rPr>
-          <w:rFonts w:cs="Arial" w:ascii="Arial" w:hAnsi="Arial"/>
-          <w:b/>
-        </w:rPr>
-        <w:t xml:space="preserve"> </w:t>
-      </w:r>
-      <w:r>
-        <w:rPr>
-          <w:rFonts w:cs="Arial" w:ascii="Arial" w:hAnsi="Arial"/>
-        </w:rPr>
-        <w:t xml:space="preserve">and </w:t>
-      </w:r>
-    </w:p>
-    <w:p>
-      <w:pPr>
-        <w:pStyle w:val="ListParagraph"/>
-        <w:rPr>
-          <w:rFonts w:ascii="Arial" w:hAnsi="Arial" w:cs="Arial"/>
-        </w:rPr>
-      </w:pPr>
-      <w:r>
-        <w:rPr>
-          <w:rFonts w:cs="Arial" w:ascii="Arial" w:hAnsi="Arial"/>
-        </w:rPr>
-      </w:r>
-    </w:p>
-    <w:p>
-      <w:pPr>
-        <w:pStyle w:val="ListParagraph"/>
-        <w:numPr>
-          <w:ilvl w:val="0"/>
-          <w:numId w:val="1"/>
-        </w:numPr>
-        <w:spacing w:lineRule="auto" w:line="276" w:before="0" w:after="200"/>
-        <w:contextualSpacing/>
-        <w:rPr>
-          <w:rFonts w:ascii="Arial" w:hAnsi="Arial" w:cs="Arial"/>
-          <w:color w:val="222222"/>
-          <w:shd w:fill="FFFFFF" w:val="clear"/>
-        </w:rPr>
-      </w:pPr>
-      <w:r>
-        <w:rPr>
-          <w:rFonts w:cs="Arial" w:ascii="Arial" w:hAnsi="Arial"/>
-          <w:b/>
-          <w:highlight w:val="cyan"/>
-        </w:rPr>
-        <w:t>[                    ]</w:t>
-      </w:r>
-      <w:r>
-        <w:rPr>
-          <w:rFonts w:cs="Arial" w:ascii="Arial" w:hAnsi="Arial"/>
+          <w:highlight w:val="none"/>
+          <w:shd w:fill="auto" w:val="clear"/>
+        </w:rPr>
+      </w:pPr>
+      <w:r>
+        <w:rPr>
+          <w:rFonts w:cs="Arial" w:ascii="Arial" w:hAnsi="Arial"/>
+          <w:b/>
+          <w:shd w:fill="auto" w:val="clear"/>
+        </w:rPr>
+        <w:t>Emir Abou Zaki</w:t>
+      </w:r>
+      <w:r>
+        <w:rPr>
+          <w:rFonts w:cs="Arial" w:ascii="Arial" w:hAnsi="Arial"/>
+          <w:shd w:fill="auto" w:val="clear"/>
         </w:rPr>
         <w:t>, student of the University</w:t>
       </w:r>
@@ -478,12 +528,14 @@
         <w:rPr>
           <w:rFonts w:cs="Arial" w:ascii="Arial" w:hAnsi="Arial"/>
           <w:b/>
+          <w:shd w:fill="auto" w:val="clear"/>
         </w:rPr>
         <w:t xml:space="preserve">; </w:t>
       </w:r>
       <w:r>
         <w:rPr>
           <w:rFonts w:cs="Arial" w:ascii="Arial" w:hAnsi="Arial"/>
+          <w:shd w:fill="auto" w:val="clear"/>
         </w:rPr>
         <w:t>(each a “Student” together “the Students”)</w:t>
       </w:r>
@@ -588,8 +640,8 @@
         </w:rPr>
         <w:t>Important</w:t>
       </w:r>
-      <w:bookmarkStart w:id="0" w:name="_Toc297553443"/>
-      <w:bookmarkStart w:id="1" w:name="_DV_C730"/>
+      <w:bookmarkStart w:id="0" w:name="_DV_C730"/>
+      <w:bookmarkStart w:id="1" w:name="_Toc297553443"/>
     </w:p>
     <w:p>
       <w:pPr>
@@ -640,8 +692,8 @@
         </w:rPr>
         <w:t xml:space="preserve">  </w:t>
       </w:r>
-      <w:bookmarkStart w:id="2" w:name="_Toc297553444"/>
-      <w:bookmarkStart w:id="3" w:name="_DV_C731"/>
+      <w:bookmarkStart w:id="2" w:name="_DV_C731"/>
+      <w:bookmarkStart w:id="3" w:name="_Toc297553444"/>
     </w:p>
     <w:p>
       <w:pPr>
@@ -1581,16 +1633,7 @@
           <w:szCs w:val="22"/>
           <w:shd w:fill="auto" w:val="clear"/>
         </w:rPr>
-        <w:t>Sengul Cagdal</w:t>
-      </w:r>
-      <w:r>
-        <w:rPr>
-          <w:rFonts w:cs="Arial" w:ascii="Arial" w:hAnsi="Arial"/>
-          <w:sz w:val="22"/>
-          <w:szCs w:val="22"/>
-          <w:shd w:fill="auto" w:val="clear"/>
-        </w:rPr>
-        <w:t xml:space="preserve"> </w:t>
+        <w:t xml:space="preserve">Sengul Cagdal </w:t>
       </w:r>
       <w:r>
         <w:rPr>
@@ -1715,8 +1758,6 @@
           <w:szCs w:val="22"/>
         </w:rPr>
       </w:pPr>
-      <w:bookmarkStart w:id="4" w:name="_Toc287972793"/>
-      <w:bookmarkStart w:id="5" w:name="a628558"/>
       <w:r>
         <w:rPr>
           <w:rFonts w:cs="Arial" w:ascii="Arial" w:hAnsi="Arial"/>
@@ -2032,8 +2073,8 @@
           <w:szCs w:val="22"/>
         </w:rPr>
       </w:pPr>
-      <w:bookmarkStart w:id="6" w:name="_Toc287972793"/>
-      <w:bookmarkStart w:id="7" w:name="a628558"/>
+      <w:bookmarkStart w:id="4" w:name="a628558"/>
+      <w:bookmarkStart w:id="5" w:name="_Toc287972793"/>
       <w:r>
         <w:rPr>
           <w:rFonts w:cs="Arial" w:ascii="Arial" w:hAnsi="Arial"/>
@@ -2044,8 +2085,8 @@
         </w:rPr>
         <w:t>Any words following the terms including, include, in particular or any similar expression shall be construed as illustrative and shall not limit the sense of the words, description, definition, phrase or term preceding those terms.</w:t>
       </w:r>
-      <w:bookmarkEnd w:id="6"/>
-      <w:bookmarkEnd w:id="7"/>
+      <w:bookmarkEnd w:id="4"/>
+      <w:bookmarkEnd w:id="5"/>
     </w:p>
     <w:p>
       <w:pPr>
@@ -2527,7 +2568,6 @@
           <w:szCs w:val="22"/>
         </w:rPr>
       </w:pPr>
-      <w:bookmarkStart w:id="8" w:name="_Hlk16255094"/>
       <w:r>
         <w:rPr>
           <w:rFonts w:cs="Arial" w:ascii="Arial" w:hAnsi="Arial"/>
@@ -2588,14 +2628,14 @@
           <w:rFonts w:ascii="Arial" w:hAnsi="Arial" w:cs="Arial"/>
         </w:rPr>
       </w:pPr>
-      <w:bookmarkStart w:id="9" w:name="_Hlk16255094"/>
+      <w:bookmarkStart w:id="6" w:name="_Hlk16255094"/>
       <w:r>
         <w:rPr>
           <w:rFonts w:cs="Arial" w:ascii="Arial" w:hAnsi="Arial"/>
         </w:rPr>
         <w:t>If the Students include any “open source” code in the Project they will advise the Individual.  The Individual acknowledges and agrees that the Students may include any “open source” code in the Project and the Individual acknowledges that any further source code developments or modifications of such software which is undertaken by the Students during the Project will be made available to the Individual under the terms of the licence under which development has taken place.</w:t>
       </w:r>
-      <w:bookmarkEnd w:id="9"/>
+      <w:bookmarkEnd w:id="6"/>
     </w:p>
     <w:p>
       <w:pPr>
@@ -3664,7 +3704,6 @@
           <w:sz w:val="22"/>
         </w:rPr>
       </w:pPr>
-      <w:bookmarkStart w:id="10" w:name="_Hlk16258600"/>
       <w:r>
         <w:rPr>
           <w:rFonts w:cs="Arial" w:ascii="Arial" w:hAnsi="Arial"/>
@@ -3821,7 +3860,7 @@
           <w:sz w:val="22"/>
         </w:rPr>
       </w:pPr>
-      <w:bookmarkStart w:id="11" w:name="_Hlk16258600"/>
+      <w:bookmarkStart w:id="7" w:name="_Hlk16258600"/>
       <w:r>
         <w:rPr>
           <w:rFonts w:cs="Arial" w:ascii="Arial" w:hAnsi="Arial"/>
@@ -3830,7 +3869,7 @@
         <w:tab/>
         <w:t>and neither the Students or the University will have any liability in respect of any of the above</w:t>
       </w:r>
-      <w:bookmarkEnd w:id="11"/>
+      <w:bookmarkEnd w:id="7"/>
     </w:p>
     <w:p>
       <w:pPr>
@@ -4685,7 +4724,7 @@
           <w:szCs w:val="22"/>
         </w:rPr>
       </w:pPr>
-      <w:bookmarkStart w:id="12" w:name="_Hlk16258891"/>
+      <w:bookmarkStart w:id="8" w:name="_Hlk16258891"/>
       <w:r>
         <w:rPr>
           <w:rFonts w:cs="Arial" w:ascii="Arial" w:hAnsi="Arial"/>
@@ -4808,6 +4847,114 @@
           <w:szCs w:val="22"/>
           <w:shd w:fill="auto" w:val="clear"/>
         </w:rPr>
+        <w:t>SIGNED by Sebastian Whipps</w:t>
+        <w:tab/>
+      </w:r>
+      <w:r>
+        <w:rPr>
+          <w:rFonts w:cs="Arial" w:ascii="Arial" w:hAnsi="Arial"/>
+          <w:color w:val="000000"/>
+          <w:sz w:val="22"/>
+          <w:szCs w:val="22"/>
+        </w:rPr>
+        <w:tab/>
+        <w:tab/>
+      </w:r>
+      <w:r>
+        <w:rPr>
+          <w:rFonts w:cs="Arial" w:ascii="Arial" w:hAnsi="Arial"/>
+          <w:sz w:val="22"/>
+          <w:szCs w:val="22"/>
+        </w:rPr>
+        <w:tab/>
+        <w:tab/>
+        <w:tab/>
+        <w:tab/>
+        <w:t>.................................</w:t>
+      </w:r>
+    </w:p>
+    <w:p>
+      <w:pPr>
+        <w:pStyle w:val="Normal"/>
+        <w:spacing w:lineRule="auto" w:line="216"/>
+        <w:rPr>
+          <w:rFonts w:ascii="Arial" w:hAnsi="Arial" w:cs="Arial"/>
+          <w:color w:val="000000"/>
+          <w:sz w:val="22"/>
+          <w:szCs w:val="22"/>
+        </w:rPr>
+      </w:pPr>
+      <w:r>
+        <w:rPr>
+          <w:rFonts w:cs="Arial" w:ascii="Arial" w:hAnsi="Arial"/>
+          <w:color w:val="000000"/>
+          <w:sz w:val="22"/>
+          <w:szCs w:val="22"/>
+        </w:rPr>
+      </w:r>
+    </w:p>
+    <w:p>
+      <w:pPr>
+        <w:pStyle w:val="Normal"/>
+        <w:spacing w:lineRule="auto" w:line="216"/>
+        <w:rPr>
+          <w:rFonts w:ascii="Arial" w:hAnsi="Arial" w:cs="Arial"/>
+          <w:b/>
+          <w:color w:val="000000"/>
+          <w:sz w:val="22"/>
+          <w:szCs w:val="22"/>
+        </w:rPr>
+      </w:pPr>
+      <w:r>
+        <w:rPr>
+          <w:rFonts w:cs="Arial" w:ascii="Arial" w:hAnsi="Arial"/>
+          <w:b/>
+          <w:color w:val="000000"/>
+          <w:sz w:val="22"/>
+          <w:szCs w:val="22"/>
+        </w:rPr>
+      </w:r>
+    </w:p>
+    <w:p>
+      <w:pPr>
+        <w:pStyle w:val="Normal"/>
+        <w:spacing w:lineRule="auto" w:line="216"/>
+        <w:rPr>
+          <w:rFonts w:ascii="Arial" w:hAnsi="Arial" w:cs="Arial"/>
+          <w:b/>
+          <w:color w:val="000000"/>
+          <w:sz w:val="22"/>
+          <w:szCs w:val="22"/>
+        </w:rPr>
+      </w:pPr>
+      <w:r>
+        <w:rPr>
+          <w:rFonts w:cs="Arial" w:ascii="Arial" w:hAnsi="Arial"/>
+          <w:b/>
+          <w:color w:val="000000"/>
+          <w:sz w:val="22"/>
+          <w:szCs w:val="22"/>
+        </w:rPr>
+      </w:r>
+    </w:p>
+    <w:p>
+      <w:pPr>
+        <w:pStyle w:val="Normal"/>
+        <w:spacing w:lineRule="auto" w:line="216"/>
+        <w:rPr>
+          <w:rFonts w:ascii="Arial" w:hAnsi="Arial" w:cs="Arial"/>
+          <w:color w:val="000000"/>
+          <w:sz w:val="22"/>
+          <w:szCs w:val="22"/>
+        </w:rPr>
+      </w:pPr>
+      <w:r>
+        <w:rPr>
+          <w:rFonts w:cs="Arial" w:ascii="Arial" w:hAnsi="Arial"/>
+          <w:color w:val="000000"/>
+          <w:sz w:val="22"/>
+          <w:szCs w:val="22"/>
+        </w:rPr>
         <w:t xml:space="preserve">SIGNED by </w:t>
       </w:r>
       <w:r>
@@ -4816,20 +4963,37 @@
           <w:color w:val="000000"/>
           <w:sz w:val="22"/>
           <w:szCs w:val="22"/>
-          <w:shd w:fill="auto" w:val="clear"/>
-        </w:rPr>
-        <w:t>Sebastian Whipps</w:t>
-      </w:r>
-      <w:r>
-        <w:rPr>
-          <w:rFonts w:cs="Arial" w:ascii="Arial" w:hAnsi="Arial"/>
+          <w:highlight w:val="cyan"/>
+        </w:rPr>
+        <w:t>[       ditto                 ]</w:t>
+      </w:r>
+      <w:r>
+        <w:rPr>
+          <w:rFonts w:cs="Arial" w:ascii="Arial" w:hAnsi="Arial"/>
+          <w:sz w:val="22"/>
+          <w:szCs w:val="22"/>
+        </w:rPr>
+        <w:tab/>
+        <w:tab/>
+        <w:tab/>
+        <w:tab/>
+        <w:tab/>
+        <w:tab/>
+        <w:tab/>
+        <w:t>.................................</w:t>
+      </w:r>
+    </w:p>
+    <w:p>
+      <w:pPr>
+        <w:pStyle w:val="Normal"/>
+        <w:spacing w:lineRule="auto" w:line="216"/>
+        <w:rPr>
+          <w:rFonts w:ascii="Arial" w:hAnsi="Arial" w:cs="Arial"/>
           <w:color w:val="000000"/>
           <w:sz w:val="22"/>
           <w:szCs w:val="22"/>
-          <w:shd w:fill="auto" w:val="clear"/>
-        </w:rPr>
-        <w:tab/>
-      </w:r>
+        </w:rPr>
+      </w:pPr>
       <w:r>
         <w:rPr>
           <w:rFonts w:cs="Arial" w:ascii="Arial" w:hAnsi="Arial"/>
@@ -4837,15 +5001,95 @@
           <w:sz w:val="22"/>
           <w:szCs w:val="22"/>
         </w:rPr>
-        <w:tab/>
-        <w:tab/>
-      </w:r>
-      <w:r>
-        <w:rPr>
-          <w:rFonts w:cs="Arial" w:ascii="Arial" w:hAnsi="Arial"/>
-          <w:sz w:val="22"/>
-          <w:szCs w:val="22"/>
-        </w:rPr>
+      </w:r>
+    </w:p>
+    <w:p>
+      <w:pPr>
+        <w:pStyle w:val="Normal"/>
+        <w:spacing w:lineRule="auto" w:line="216"/>
+        <w:rPr>
+          <w:rFonts w:ascii="Arial" w:hAnsi="Arial" w:cs="Arial"/>
+          <w:color w:val="000000"/>
+          <w:sz w:val="22"/>
+          <w:szCs w:val="22"/>
+        </w:rPr>
+      </w:pPr>
+      <w:r>
+        <w:rPr>
+          <w:rFonts w:cs="Arial" w:ascii="Arial" w:hAnsi="Arial"/>
+          <w:color w:val="000000"/>
+          <w:sz w:val="22"/>
+          <w:szCs w:val="22"/>
+        </w:rPr>
+      </w:r>
+    </w:p>
+    <w:p>
+      <w:pPr>
+        <w:pStyle w:val="Normal"/>
+        <w:spacing w:lineRule="auto" w:line="216"/>
+        <w:rPr>
+          <w:rFonts w:ascii="Arial" w:hAnsi="Arial" w:cs="Arial"/>
+          <w:color w:val="000000"/>
+          <w:sz w:val="22"/>
+          <w:szCs w:val="22"/>
+        </w:rPr>
+      </w:pPr>
+      <w:r>
+        <w:rPr>
+          <w:rFonts w:cs="Arial" w:ascii="Arial" w:hAnsi="Arial"/>
+          <w:color w:val="000000"/>
+          <w:sz w:val="22"/>
+          <w:szCs w:val="22"/>
+        </w:rPr>
+      </w:r>
+    </w:p>
+    <w:p>
+      <w:pPr>
+        <w:pStyle w:val="Normal"/>
+        <w:spacing w:lineRule="auto" w:line="216"/>
+        <w:rPr>
+          <w:rFonts w:ascii="Arial" w:hAnsi="Arial" w:cs="Arial"/>
+          <w:sz w:val="22"/>
+          <w:szCs w:val="22"/>
+        </w:rPr>
+      </w:pPr>
+      <w:r>
+        <w:rPr>
+          <w:rFonts w:cs="Arial" w:ascii="Arial" w:hAnsi="Arial"/>
+          <w:color w:val="000000"/>
+          <w:sz w:val="22"/>
+          <w:szCs w:val="22"/>
+        </w:rPr>
+        <w:t xml:space="preserve">SIGNED by </w:t>
+      </w:r>
+      <w:r>
+        <w:rPr>
+          <w:rFonts w:cs="Arial" w:ascii="Arial" w:hAnsi="Arial"/>
+          <w:color w:val="000000"/>
+          <w:sz w:val="22"/>
+          <w:szCs w:val="22"/>
+          <w:highlight w:val="cyan"/>
+        </w:rPr>
+        <w:t>[                     ]</w:t>
+      </w:r>
+      <w:r>
+        <w:rPr>
+          <w:rFonts w:cs="Arial" w:ascii="Arial" w:hAnsi="Arial"/>
+          <w:color w:val="000000"/>
+          <w:sz w:val="22"/>
+          <w:szCs w:val="22"/>
+        </w:rPr>
+        <w:tab/>
+        <w:tab/>
+        <w:tab/>
+      </w:r>
+      <w:r>
+        <w:rPr>
+          <w:rFonts w:cs="Arial" w:ascii="Arial" w:hAnsi="Arial"/>
+          <w:sz w:val="22"/>
+          <w:szCs w:val="22"/>
+        </w:rPr>
+        <w:tab/>
         <w:tab/>
         <w:tab/>
         <w:tab/>
@@ -4923,19 +5167,28 @@
         <w:spacing w:lineRule="auto" w:line="216"/>
         <w:rPr>
           <w:rFonts w:ascii="Arial" w:hAnsi="Arial" w:cs="Arial"/>
+          <w:sz w:val="22"/>
+          <w:szCs w:val="22"/>
+        </w:rPr>
+      </w:pPr>
+      <w:r>
+        <w:rPr>
+          <w:rFonts w:cs="Arial" w:ascii="Arial" w:hAnsi="Arial"/>
           <w:color w:val="000000"/>
           <w:sz w:val="22"/>
           <w:szCs w:val="22"/>
         </w:rPr>
-      </w:pPr>
+        <w:t xml:space="preserve">SIGNED by </w:t>
+      </w:r>
       <w:r>
         <w:rPr>
           <w:rFonts w:cs="Arial" w:ascii="Arial" w:hAnsi="Arial"/>
           <w:color w:val="000000"/>
           <w:sz w:val="22"/>
           <w:szCs w:val="22"/>
-        </w:rPr>
-        <w:t xml:space="preserve">SIGNED by </w:t>
+          <w:highlight w:val="cyan"/>
+        </w:rPr>
+        <w:t>[                     ]</w:t>
       </w:r>
       <w:r>
         <w:rPr>
@@ -4943,18 +5196,17 @@
           <w:color w:val="000000"/>
           <w:sz w:val="22"/>
           <w:szCs w:val="22"/>
-          <w:highlight w:val="cyan"/>
-        </w:rPr>
-        <w:t>[       ditto                 ]</w:t>
-      </w:r>
-      <w:r>
-        <w:rPr>
-          <w:rFonts w:cs="Arial" w:ascii="Arial" w:hAnsi="Arial"/>
-          <w:sz w:val="22"/>
-          <w:szCs w:val="22"/>
-        </w:rPr>
-        <w:tab/>
-        <w:tab/>
+        </w:rPr>
+        <w:tab/>
+        <w:tab/>
+        <w:tab/>
+      </w:r>
+      <w:r>
+        <w:rPr>
+          <w:rFonts w:cs="Arial" w:ascii="Arial" w:hAnsi="Arial"/>
+          <w:sz w:val="22"/>
+          <w:szCs w:val="22"/>
+        </w:rPr>
         <w:tab/>
         <w:tab/>
         <w:tab/>
@@ -4962,239 +5214,7 @@
         <w:tab/>
         <w:t>.................................</w:t>
       </w:r>
-    </w:p>
-    <w:p>
-      <w:pPr>
-        <w:pStyle w:val="Normal"/>
-        <w:spacing w:lineRule="auto" w:line="216"/>
-        <w:rPr>
-          <w:rFonts w:ascii="Arial" w:hAnsi="Arial" w:cs="Arial"/>
-          <w:color w:val="000000"/>
-          <w:sz w:val="22"/>
-          <w:szCs w:val="22"/>
-        </w:rPr>
-      </w:pPr>
-      <w:r>
-        <w:rPr>
-          <w:rFonts w:cs="Arial" w:ascii="Arial" w:hAnsi="Arial"/>
-          <w:color w:val="000000"/>
-          <w:sz w:val="22"/>
-          <w:szCs w:val="22"/>
-        </w:rPr>
-      </w:r>
-    </w:p>
-    <w:p>
-      <w:pPr>
-        <w:pStyle w:val="Normal"/>
-        <w:spacing w:lineRule="auto" w:line="216"/>
-        <w:rPr>
-          <w:rFonts w:ascii="Arial" w:hAnsi="Arial" w:cs="Arial"/>
-          <w:color w:val="000000"/>
-          <w:sz w:val="22"/>
-          <w:szCs w:val="22"/>
-        </w:rPr>
-      </w:pPr>
-      <w:r>
-        <w:rPr>
-          <w:rFonts w:cs="Arial" w:ascii="Arial" w:hAnsi="Arial"/>
-          <w:color w:val="000000"/>
-          <w:sz w:val="22"/>
-          <w:szCs w:val="22"/>
-        </w:rPr>
-      </w:r>
-    </w:p>
-    <w:p>
-      <w:pPr>
-        <w:pStyle w:val="Normal"/>
-        <w:spacing w:lineRule="auto" w:line="216"/>
-        <w:rPr>
-          <w:rFonts w:ascii="Arial" w:hAnsi="Arial" w:cs="Arial"/>
-          <w:color w:val="000000"/>
-          <w:sz w:val="22"/>
-          <w:szCs w:val="22"/>
-        </w:rPr>
-      </w:pPr>
-      <w:r>
-        <w:rPr>
-          <w:rFonts w:cs="Arial" w:ascii="Arial" w:hAnsi="Arial"/>
-          <w:color w:val="000000"/>
-          <w:sz w:val="22"/>
-          <w:szCs w:val="22"/>
-        </w:rPr>
-      </w:r>
-    </w:p>
-    <w:p>
-      <w:pPr>
-        <w:pStyle w:val="Normal"/>
-        <w:spacing w:lineRule="auto" w:line="216"/>
-        <w:rPr>
-          <w:rFonts w:ascii="Arial" w:hAnsi="Arial" w:cs="Arial"/>
-          <w:sz w:val="22"/>
-          <w:szCs w:val="22"/>
-        </w:rPr>
-      </w:pPr>
-      <w:r>
-        <w:rPr>
-          <w:rFonts w:cs="Arial" w:ascii="Arial" w:hAnsi="Arial"/>
-          <w:color w:val="000000"/>
-          <w:sz w:val="22"/>
-          <w:szCs w:val="22"/>
-        </w:rPr>
-        <w:t xml:space="preserve">SIGNED by </w:t>
-      </w:r>
-      <w:r>
-        <w:rPr>
-          <w:rFonts w:cs="Arial" w:ascii="Arial" w:hAnsi="Arial"/>
-          <w:color w:val="000000"/>
-          <w:sz w:val="22"/>
-          <w:szCs w:val="22"/>
-          <w:highlight w:val="cyan"/>
-        </w:rPr>
-        <w:t>[                     ]</w:t>
-      </w:r>
-      <w:r>
-        <w:rPr>
-          <w:rFonts w:cs="Arial" w:ascii="Arial" w:hAnsi="Arial"/>
-          <w:color w:val="000000"/>
-          <w:sz w:val="22"/>
-          <w:szCs w:val="22"/>
-        </w:rPr>
-        <w:tab/>
-        <w:tab/>
-        <w:tab/>
-      </w:r>
-      <w:r>
-        <w:rPr>
-          <w:rFonts w:cs="Arial" w:ascii="Arial" w:hAnsi="Arial"/>
-          <w:sz w:val="22"/>
-          <w:szCs w:val="22"/>
-        </w:rPr>
-        <w:tab/>
-        <w:tab/>
-        <w:tab/>
-        <w:tab/>
-        <w:tab/>
-        <w:t>.................................</w:t>
-      </w:r>
-    </w:p>
-    <w:p>
-      <w:pPr>
-        <w:pStyle w:val="Normal"/>
-        <w:spacing w:lineRule="auto" w:line="216"/>
-        <w:rPr>
-          <w:rFonts w:ascii="Arial" w:hAnsi="Arial" w:cs="Arial"/>
-          <w:color w:val="000000"/>
-          <w:sz w:val="22"/>
-          <w:szCs w:val="22"/>
-        </w:rPr>
-      </w:pPr>
-      <w:r>
-        <w:rPr>
-          <w:rFonts w:cs="Arial" w:ascii="Arial" w:hAnsi="Arial"/>
-          <w:color w:val="000000"/>
-          <w:sz w:val="22"/>
-          <w:szCs w:val="22"/>
-        </w:rPr>
-      </w:r>
-    </w:p>
-    <w:p>
-      <w:pPr>
-        <w:pStyle w:val="Normal"/>
-        <w:spacing w:lineRule="auto" w:line="216"/>
-        <w:rPr>
-          <w:rFonts w:ascii="Arial" w:hAnsi="Arial" w:cs="Arial"/>
-          <w:b/>
-          <w:color w:val="000000"/>
-          <w:sz w:val="22"/>
-          <w:szCs w:val="22"/>
-        </w:rPr>
-      </w:pPr>
-      <w:r>
-        <w:rPr>
-          <w:rFonts w:cs="Arial" w:ascii="Arial" w:hAnsi="Arial"/>
-          <w:b/>
-          <w:color w:val="000000"/>
-          <w:sz w:val="22"/>
-          <w:szCs w:val="22"/>
-        </w:rPr>
-      </w:r>
-    </w:p>
-    <w:p>
-      <w:pPr>
-        <w:pStyle w:val="Normal"/>
-        <w:spacing w:lineRule="auto" w:line="216"/>
-        <w:rPr>
-          <w:rFonts w:ascii="Arial" w:hAnsi="Arial" w:cs="Arial"/>
-          <w:b/>
-          <w:color w:val="000000"/>
-          <w:sz w:val="22"/>
-          <w:szCs w:val="22"/>
-        </w:rPr>
-      </w:pPr>
-      <w:r>
-        <w:rPr>
-          <w:rFonts w:cs="Arial" w:ascii="Arial" w:hAnsi="Arial"/>
-          <w:b/>
-          <w:color w:val="000000"/>
-          <w:sz w:val="22"/>
-          <w:szCs w:val="22"/>
-        </w:rPr>
-      </w:r>
-    </w:p>
-    <w:p>
-      <w:pPr>
-        <w:pStyle w:val="Normal"/>
-        <w:spacing w:lineRule="auto" w:line="216"/>
-        <w:rPr>
-          <w:rFonts w:ascii="Arial" w:hAnsi="Arial" w:cs="Arial"/>
-          <w:sz w:val="22"/>
-          <w:szCs w:val="22"/>
-        </w:rPr>
-      </w:pPr>
-      <w:r>
-        <w:rPr>
-          <w:rFonts w:cs="Arial" w:ascii="Arial" w:hAnsi="Arial"/>
-          <w:color w:val="000000"/>
-          <w:sz w:val="22"/>
-          <w:szCs w:val="22"/>
-        </w:rPr>
-        <w:t xml:space="preserve">SIGNED by </w:t>
-      </w:r>
-      <w:r>
-        <w:rPr>
-          <w:rFonts w:cs="Arial" w:ascii="Arial" w:hAnsi="Arial"/>
-          <w:color w:val="000000"/>
-          <w:sz w:val="22"/>
-          <w:szCs w:val="22"/>
-          <w:highlight w:val="cyan"/>
-        </w:rPr>
-        <w:t>[                     ]</w:t>
-      </w:r>
-      <w:r>
-        <w:rPr>
-          <w:rFonts w:cs="Arial" w:ascii="Arial" w:hAnsi="Arial"/>
-          <w:color w:val="000000"/>
-          <w:sz w:val="22"/>
-          <w:szCs w:val="22"/>
-        </w:rPr>
-        <w:tab/>
-        <w:tab/>
-        <w:tab/>
-      </w:r>
-      <w:r>
-        <w:rPr>
-          <w:rFonts w:cs="Arial" w:ascii="Arial" w:hAnsi="Arial"/>
-          <w:sz w:val="22"/>
-          <w:szCs w:val="22"/>
-        </w:rPr>
-        <w:tab/>
-        <w:tab/>
-        <w:tab/>
-        <w:tab/>
-        <w:tab/>
-        <w:t>.................................</w:t>
-      </w:r>
-      <w:bookmarkEnd w:id="12"/>
+      <w:bookmarkEnd w:id="8"/>
     </w:p>
     <w:p>
       <w:pPr>
@@ -5384,12 +5404,10 @@
     </w:pPr>
     <w:r>
       <w:rPr/>
-    </w:r>
-    <w:r>
       <mc:AlternateContent>
         <mc:Choice Requires="wps">
           <w:drawing>
-            <wp:anchor behindDoc="0" distT="0" distB="0" distL="0" distR="0" simplePos="0" locked="0" layoutInCell="1" allowOverlap="1" relativeHeight="0">
+            <wp:anchor behindDoc="1" distT="0" distB="0" distL="0" distR="0" simplePos="0" locked="0" layoutInCell="0" allowOverlap="1" relativeHeight="2">
               <wp:simplePos x="0" y="0"/>
               <wp:positionH relativeFrom="margin">
                 <wp:align>center</wp:align>
@@ -5404,25 +5422,31 @@
               <a:graphic xmlns:a="http://schemas.openxmlformats.org/drawingml/2006/main">
                 <a:graphicData uri="http://schemas.microsoft.com/office/word/2010/wordprocessingShape">
                   <wps:wsp>
-                    <wps:cNvSpPr txBox="1"/>
+                    <wps:cNvSpPr/>
                     <wps:spPr>
                       <a:xfrm>
                         <a:off x="0" y="0"/>
-                        <a:ext cx="14605" cy="14605"/>
+                        <a:ext cx="14760" cy="14760"/>
                       </a:xfrm>
-                      <a:prstGeom prst="rect"/>
-                      <a:solidFill>
-                        <a:srgbClr val="FFFFFF">
-                          <a:alpha val="0"/>
-                        </a:srgbClr>
-                      </a:solidFill>
+                      <a:prstGeom prst="rect">
+                        <a:avLst/>
+                      </a:prstGeom>
+                      <a:noFill/>
+                      <a:ln w="0">
+                        <a:noFill/>
+                      </a:ln>
                     </wps:spPr>
+                    <wps:style>
+                      <a:lnRef idx="0"/>
+                      <a:fillRef idx="0"/>
+                      <a:effectRef idx="0"/>
+                      <a:fontRef idx="minor"/>
+                    </wps:style>
                     <wps:txbx>
                       <w:txbxContent>
                         <w:p>
                           <w:pPr>
                             <w:pStyle w:val="Footer"/>
-                            <w:pBdr/>
                             <w:rPr>
                               <w:rStyle w:val="Pagenumber"/>
                             </w:rPr>
@@ -5460,7 +5484,7 @@
                         </w:p>
                       </w:txbxContent>
                     </wps:txbx>
-                    <wps:bodyPr anchor="t" lIns="0" tIns="0" rIns="0" bIns="0">
+                    <wps:bodyPr lIns="0" rIns="0" tIns="0" bIns="0" anchor="t">
                       <a:spAutoFit/>
                     </wps:bodyPr>
                   </wps:wsp>
@@ -5471,14 +5495,14 @@
         </mc:Choice>
         <mc:Fallback>
           <w:pict>
-            <v:rect fillcolor="#FFFFFF" style="position:absolute;rotation:-0;width:1.15pt;height:1.15pt;mso-wrap-distance-left:0pt;mso-wrap-distance-right:0pt;mso-wrap-distance-top:0pt;mso-wrap-distance-bottom:0pt;margin-top:0.05pt;mso-position-vertical-relative:text;margin-left:0pt;mso-position-horizontal:center;mso-position-horizontal-relative:margin">
-              <v:fill opacity="0f"/>
-              <v:textbox inset="0in,0in,0in,0in">
+            <v:rect id="shape_0" ID="Frame1" path="m0,0l-2147483645,0l-2147483645,-2147483646l0,-2147483646xe" fillcolor="white" stroked="f" o:allowincell="f" style="position:absolute;margin-left:0pt;margin-top:0.05pt;width:1.1pt;height:1.1pt;mso-wrap-style:square;v-text-anchor:top;mso-position-horizontal:center;mso-position-horizontal-relative:margin">
+              <v:fill o:detectmouseclick="t" type="solid" color2="black" opacity="0"/>
+              <v:stroke color="#3465a4" joinstyle="round" endcap="flat"/>
+              <v:textbox>
                 <w:txbxContent>
                   <w:p>
                     <w:pPr>
                       <w:pStyle w:val="Footer"/>
-                      <w:pBdr/>
                       <w:rPr>
                         <w:rStyle w:val="Pagenumber"/>
                       </w:rPr>
@@ -5535,12 +5559,10 @@
     </w:pPr>
     <w:r>
       <w:rPr/>
-    </w:r>
-    <w:r>
       <mc:AlternateContent>
         <mc:Choice Requires="wps">
           <w:drawing>
-            <wp:anchor behindDoc="0" distT="0" distB="0" distL="0" distR="0" simplePos="0" locked="0" layoutInCell="0" allowOverlap="1" relativeHeight="10">
+            <wp:anchor behindDoc="1" distT="0" distB="0" distL="0" distR="0" simplePos="0" locked="0" layoutInCell="0" allowOverlap="1" relativeHeight="20">
               <wp:simplePos x="0" y="0"/>
               <wp:positionH relativeFrom="margin">
                 <wp:align>center</wp:align>
@@ -5555,25 +5577,31 @@
               <a:graphic xmlns:a="http://schemas.openxmlformats.org/drawingml/2006/main">
                 <a:graphicData uri="http://schemas.microsoft.com/office/word/2010/wordprocessingShape">
                   <wps:wsp>
-                    <wps:cNvSpPr txBox="1"/>
+                    <wps:cNvSpPr/>
                     <wps:spPr>
                       <a:xfrm>
                         <a:off x="0" y="0"/>
-                        <a:ext cx="76835" cy="175260"/>
+                        <a:ext cx="76680" cy="175320"/>
                       </a:xfrm>
-                      <a:prstGeom prst="rect"/>
-                      <a:solidFill>
-                        <a:srgbClr val="FFFFFF">
-                          <a:alpha val="0"/>
-                        </a:srgbClr>
-                      </a:solidFill>
+                      <a:prstGeom prst="rect">
+                        <a:avLst/>
+                      </a:prstGeom>
+                      <a:noFill/>
+                      <a:ln w="0">
+                        <a:noFill/>
+                      </a:ln>
                     </wps:spPr>
+                    <wps:style>
+                      <a:lnRef idx="0"/>
+                      <a:fillRef idx="0"/>
+                      <a:effectRef idx="0"/>
+                      <a:fontRef idx="minor"/>
+                    </wps:style>
                     <wps:txbx>
                       <w:txbxContent>
                         <w:p>
                           <w:pPr>
                             <w:pStyle w:val="Footer"/>
-                            <w:pBdr/>
                             <w:rPr>
                               <w:rStyle w:val="Pagenumber"/>
                             </w:rPr>
@@ -5611,7 +5639,7 @@
                         </w:p>
                       </w:txbxContent>
                     </wps:txbx>
-                    <wps:bodyPr anchor="t" lIns="0" tIns="0" rIns="0" bIns="0">
+                    <wps:bodyPr lIns="0" rIns="0" tIns="0" bIns="0" anchor="t">
                       <a:spAutoFit/>
                     </wps:bodyPr>
                   </wps:wsp>
@@ -5622,14 +5650,14 @@
         </mc:Choice>
         <mc:Fallback>
           <w:pict>
-            <v:rect fillcolor="#FFFFFF" style="position:absolute;rotation:-0;width:6.05pt;height:13.8pt;mso-wrap-distance-left:0pt;mso-wrap-distance-right:0pt;mso-wrap-distance-top:0pt;mso-wrap-distance-bottom:0pt;margin-top:0.05pt;mso-position-vertical-relative:text;margin-left:246.3pt;mso-position-horizontal:center;mso-position-horizontal-relative:margin">
-              <v:fill opacity="0f"/>
-              <v:textbox inset="0in,0in,0in,0in">
+            <v:rect id="shape_0" ID="Frame2" path="m0,0l-2147483645,0l-2147483645,-2147483646l0,-2147483646xe" fillcolor="white" stroked="f" o:allowincell="f" style="position:absolute;margin-left:246.25pt;margin-top:0.05pt;width:6pt;height:13.75pt;mso-wrap-style:square;v-text-anchor:top;mso-position-horizontal:center;mso-position-horizontal-relative:margin">
+              <v:fill o:detectmouseclick="t" type="solid" color2="black" opacity="0"/>
+              <v:stroke color="#3465a4" joinstyle="round" endcap="flat"/>
+              <v:textbox>
                 <w:txbxContent>
                   <w:p>
                     <w:pPr>
                       <w:pStyle w:val="Footer"/>
-                      <w:pBdr/>
                       <w:rPr>
                         <w:rStyle w:val="Pagenumber"/>
                       </w:rPr>
@@ -5686,12 +5714,10 @@
     </w:pPr>
     <w:r>
       <w:rPr/>
-    </w:r>
-    <w:r>
       <mc:AlternateContent>
         <mc:Choice Requires="wps">
           <w:drawing>
-            <wp:anchor behindDoc="0" distT="0" distB="0" distL="0" distR="0" simplePos="0" locked="0" layoutInCell="0" allowOverlap="1" relativeHeight="10">
+            <wp:anchor behindDoc="1" distT="0" distB="0" distL="0" distR="0" simplePos="0" locked="0" layoutInCell="0" allowOverlap="1" relativeHeight="20">
               <wp:simplePos x="0" y="0"/>
               <wp:positionH relativeFrom="margin">
                 <wp:align>center</wp:align>
@@ -5706,25 +5732,31 @@
               <a:graphic xmlns:a="http://schemas.openxmlformats.org/drawingml/2006/main">
                 <a:graphicData uri="http://schemas.microsoft.com/office/word/2010/wordprocessingShape">
                   <wps:wsp>
-                    <wps:cNvSpPr txBox="1"/>
+                    <wps:cNvSpPr/>
                     <wps:spPr>
                       <a:xfrm>
                         <a:off x="0" y="0"/>
-                        <a:ext cx="76835" cy="175260"/>
+                        <a:ext cx="76680" cy="175320"/>
                       </a:xfrm>
-                      <a:prstGeom prst="rect"/>
-                      <a:solidFill>
-                        <a:srgbClr val="FFFFFF">
-                          <a:alpha val="0"/>
-                        </a:srgbClr>
-                      </a:solidFill>
+                      <a:prstGeom prst="rect">
+                        <a:avLst/>
+                      </a:prstGeom>
+                      <a:noFill/>
+                      <a:ln w="0">
+                        <a:noFill/>
+                      </a:ln>
                     </wps:spPr>
+                    <wps:style>
+                      <a:lnRef idx="0"/>
+                      <a:fillRef idx="0"/>
+                      <a:effectRef idx="0"/>
+                      <a:fontRef idx="minor"/>
+                    </wps:style>
                     <wps:txbx>
                       <w:txbxContent>
                         <w:p>
                           <w:pPr>
                             <w:pStyle w:val="Footer"/>
-                            <w:pBdr/>
                             <w:rPr>
                               <w:rStyle w:val="Pagenumber"/>
                             </w:rPr>
@@ -5762,7 +5794,7 @@
                         </w:p>
                       </w:txbxContent>
                     </wps:txbx>
-                    <wps:bodyPr anchor="t" lIns="0" tIns="0" rIns="0" bIns="0">
+                    <wps:bodyPr lIns="0" rIns="0" tIns="0" bIns="0" anchor="t">
                       <a:spAutoFit/>
                     </wps:bodyPr>
                   </wps:wsp>
@@ -5773,14 +5805,14 @@
         </mc:Choice>
         <mc:Fallback>
           <w:pict>
-            <v:rect fillcolor="#FFFFFF" style="position:absolute;rotation:-0;width:6.05pt;height:13.8pt;mso-wrap-distance-left:0pt;mso-wrap-distance-right:0pt;mso-wrap-distance-top:0pt;mso-wrap-distance-bottom:0pt;margin-top:0.05pt;mso-position-vertical-relative:text;margin-left:246.3pt;mso-position-horizontal:center;mso-position-horizontal-relative:margin">
-              <v:fill opacity="0f"/>
-              <v:textbox inset="0in,0in,0in,0in">
+            <v:rect id="shape_0" ID="Frame2" path="m0,0l-2147483645,0l-2147483645,-2147483646l0,-2147483646xe" fillcolor="white" stroked="f" o:allowincell="f" style="position:absolute;margin-left:246.25pt;margin-top:0.05pt;width:6pt;height:13.75pt;mso-wrap-style:square;v-text-anchor:top;mso-position-horizontal:center;mso-position-horizontal-relative:margin">
+              <v:fill o:detectmouseclick="t" type="solid" color2="black" opacity="0"/>
+              <v:stroke color="#3465a4" joinstyle="round" endcap="flat"/>
+              <v:textbox>
                 <w:txbxContent>
                   <w:p>
                     <w:pPr>
                       <w:pStyle w:val="Footer"/>
-                      <w:pBdr/>
                       <w:rPr>
                         <w:rStyle w:val="Pagenumber"/>
                       </w:rPr>
@@ -5884,7 +5916,11 @@
         </w:tabs>
         <w:ind w:left="720" w:hanging="720"/>
       </w:pPr>
-      <w:rPr/>
+      <w:rPr>
+        <w:sz w:val="24"/>
+        <w:szCs w:val="24"/>
+        <w:rFonts w:ascii="Arial" w:hAnsi="Arial"/>
+      </w:rPr>
     </w:lvl>
     <w:lvl w:ilvl="1">
       <w:start w:val="1"/>
@@ -7737,6 +7773,7 @@
     <w:rsid w:val="00c96896"/>
     <w:pPr>
       <w:widowControl/>
+      <w:suppressAutoHyphens w:val="true"/>
       <w:bidi w:val="0"/>
       <w:spacing w:before="0" w:after="0"/>
       <w:jc w:val="left"/>
@@ -7747,7 +7784,7 @@
       <w:kern w:val="0"/>
       <w:sz w:val="24"/>
       <w:szCs w:val="24"/>
-      <w:lang w:eastAsia="en-US" w:val="en-GB" w:bidi="ar-SA"/>
+      <w:lang w:val="en-GB" w:eastAsia="en-US" w:bidi="ar-SA"/>
     </w:rPr>
   </w:style>
   <w:style w:type="paragraph" w:styleId="Heading1">
@@ -8104,6 +8141,7 @@
         <w:tab w:val="clear" w:pos="720"/>
         <w:tab w:val="left" w:pos="360" w:leader="none"/>
       </w:tabs>
+      <w:suppressAutoHyphens w:val="true"/>
       <w:bidi w:val="0"/>
       <w:spacing w:lineRule="atLeast" w:line="360" w:before="100" w:after="0"/>
       <w:jc w:val="both"/>
@@ -8114,7 +8152,7 @@
       <w:kern w:val="0"/>
       <w:sz w:val="20"/>
       <w:szCs w:val="20"/>
-      <w:lang w:eastAsia="ja-JP" w:val="en-GB" w:bidi="ar-SA"/>
+      <w:lang w:val="en-GB" w:eastAsia="ja-JP" w:bidi="ar-SA"/>
     </w:rPr>
   </w:style>
   <w:style w:type="paragraph" w:styleId="P-Cl1" w:customStyle="1">
@@ -8123,6 +8161,7 @@
     <w:rsid w:val="00c96896"/>
     <w:pPr>
       <w:widowControl/>
+      <w:suppressAutoHyphens w:val="true"/>
       <w:bidi w:val="0"/>
       <w:spacing w:lineRule="atLeast" w:line="360" w:before="100" w:after="0"/>
       <w:ind w:hanging="1077" w:left="1077"/>
@@ -8134,7 +8173,7 @@
       <w:kern w:val="0"/>
       <w:sz w:val="20"/>
       <w:szCs w:val="20"/>
-      <w:lang w:eastAsia="ja-JP" w:val="en-GB" w:bidi="ar-SA"/>
+      <w:lang w:val="en-GB" w:eastAsia="ja-JP" w:bidi="ar-SA"/>
     </w:rPr>
   </w:style>
   <w:style w:type="paragraph" w:styleId="Annotationtext">
@@ -8183,6 +8222,7 @@
     <w:rsid w:val="002e5e8d"/>
     <w:pPr>
       <w:widowControl/>
+      <w:suppressAutoHyphens w:val="true"/>
       <w:bidi w:val="0"/>
       <w:spacing w:before="0" w:after="0"/>
       <w:jc w:val="left"/>
@@ -8193,7 +8233,7 @@
       <w:kern w:val="0"/>
       <w:sz w:val="24"/>
       <w:szCs w:val="24"/>
-      <w:lang w:eastAsia="en-US" w:val="en-GB" w:bidi="ar-SA"/>
+      <w:lang w:val="en-GB" w:eastAsia="en-US" w:bidi="ar-SA"/>
     </w:rPr>
   </w:style>
   <w:style w:type="paragraph" w:styleId="Definitions" w:customStyle="1">
@@ -8255,7 +8295,7 @@
       <w:kern w:val="0"/>
       <w:sz w:val="22"/>
       <w:szCs w:val="22"/>
-      <w:lang w:eastAsia="en-US" w:val="en-GB" w:bidi="ar-SA"/>
+      <w:lang w:val="en-GB" w:eastAsia="en-US" w:bidi="ar-SA"/>
     </w:rPr>
   </w:style>
   <w:style w:type="paragraph" w:styleId="NormalWeb">

</xml_diff>

<commit_message>
Contract signed and prepared by team members
</commit_message>
<xml_diff>
--- a/Project Administration/INDIVIDUAL RETAINED 08.11.20 Contract.docx
+++ b/Project Administration/INDIVIDUAL RETAINED 08.11.20 Contract.docx
@@ -181,15 +181,7 @@
           <w:sz w:val="22"/>
           <w:szCs w:val="22"/>
         </w:rPr>
-        <w:t xml:space="preserve">, whose address is Beacon House, Queens Road, Bristol BS8 1QU (the </w:t>
-      </w:r>
-      <w:r>
-        <w:rPr>
-          <w:rFonts w:ascii="Arial" w:hAnsi="Arial" w:cs="Arial"/>
-          <w:sz w:val="22"/>
-          <w:szCs w:val="22"/>
-        </w:rPr>
-        <w:t>“University”); and</w:t>
+        <w:t>, whose address is Beacon House, Queens Road, Bristol BS8 1QU (the “University”); and</w:t>
       </w:r>
     </w:p>
     <w:p>
@@ -442,17 +434,7 @@
           <w:sz w:val="22"/>
           <w:szCs w:val="22"/>
         </w:rPr>
-        <w:t xml:space="preserve">, student of </w:t>
-      </w:r>
-      <w:r>
-        <w:rPr>
-          <w:rFonts w:ascii="Arial" w:hAnsi="Arial" w:cs="Arial"/>
-          <w:b w:val="0"/>
-          <w:bCs w:val="0"/>
-          <w:sz w:val="22"/>
-          <w:szCs w:val="22"/>
-        </w:rPr>
-        <w:t>the University; and</w:t>
+        <w:t>, student of the University; and</w:t>
       </w:r>
     </w:p>
     <w:p>
@@ -693,8 +675,9 @@
           <w:color w:val="auto"/>
           <w:u w:val="single"/>
         </w:rPr>
-        <w:t xml:space="preserve">Once you have signed this </w:t>
-      </w:r>
+        <w:t xml:space="preserve">Once you have signed this Agreement, it is a legally binding contract between you, the Individual and University of Bristol.  </w:t>
+      </w:r>
+      <w:proofErr w:type="gramStart"/>
       <w:r>
         <w:rPr>
           <w:rStyle w:val="DeltaViewInsertion"/>
@@ -703,9 +686,9 @@
           <w:color w:val="auto"/>
           <w:u w:val="single"/>
         </w:rPr>
-        <w:t xml:space="preserve">Agreement, it is a legally binding contract between you, the Individual and University of Bristol.  </w:t>
-      </w:r>
-      <w:proofErr w:type="gramStart"/>
+        <w:t>Therefore</w:t>
+      </w:r>
+      <w:proofErr w:type="gramEnd"/>
       <w:r>
         <w:rPr>
           <w:rStyle w:val="DeltaViewInsertion"/>
@@ -714,9 +697,38 @@
           <w:color w:val="auto"/>
           <w:u w:val="single"/>
         </w:rPr>
-        <w:t>Therefore</w:t>
-      </w:r>
-      <w:proofErr w:type="gramEnd"/>
+        <w:t xml:space="preserve"> it is extremely important that you read this Agreement and ensure you understand the terms.</w:t>
+      </w:r>
+      <w:bookmarkEnd w:id="0"/>
+      <w:bookmarkEnd w:id="1"/>
+      <w:r>
+        <w:rPr>
+          <w:rFonts w:ascii="Arial" w:hAnsi="Arial" w:cs="Arial"/>
+          <w:b/>
+          <w:u w:val="single"/>
+        </w:rPr>
+        <w:t xml:space="preserve">  </w:t>
+      </w:r>
+      <w:bookmarkStart w:id="2" w:name="_Toc297553444"/>
+      <w:bookmarkStart w:id="3" w:name="_DV_C731"/>
+    </w:p>
+    <w:p>
+      <w:pPr>
+        <w:rPr>
+          <w:rFonts w:ascii="Arial" w:hAnsi="Arial" w:cs="Arial"/>
+          <w:b/>
+          <w:u w:val="single"/>
+        </w:rPr>
+      </w:pPr>
+    </w:p>
+    <w:p>
+      <w:pPr>
+        <w:rPr>
+          <w:rFonts w:ascii="Arial" w:hAnsi="Arial" w:cs="Arial"/>
+          <w:b/>
+          <w:u w:val="single"/>
+        </w:rPr>
+      </w:pPr>
       <w:r>
         <w:rPr>
           <w:rStyle w:val="DeltaViewInsertion"/>
@@ -725,38 +737,9 @@
           <w:color w:val="auto"/>
           <w:u w:val="single"/>
         </w:rPr>
-        <w:t xml:space="preserve"> it is extremely important that you read this Agreement and ensure you understand the terms.</w:t>
-      </w:r>
-      <w:bookmarkEnd w:id="0"/>
-      <w:bookmarkEnd w:id="1"/>
-      <w:r>
-        <w:rPr>
-          <w:rFonts w:ascii="Arial" w:hAnsi="Arial" w:cs="Arial"/>
-          <w:b/>
-          <w:u w:val="single"/>
-        </w:rPr>
-        <w:t xml:space="preserve">  </w:t>
-      </w:r>
-      <w:bookmarkStart w:id="2" w:name="_Toc297553444"/>
-      <w:bookmarkStart w:id="3" w:name="_DV_C731"/>
-    </w:p>
-    <w:p>
-      <w:pPr>
-        <w:rPr>
-          <w:rFonts w:ascii="Arial" w:hAnsi="Arial" w:cs="Arial"/>
-          <w:b/>
-          <w:u w:val="single"/>
-        </w:rPr>
-      </w:pPr>
-    </w:p>
-    <w:p>
-      <w:pPr>
-        <w:rPr>
-          <w:rFonts w:ascii="Arial" w:hAnsi="Arial" w:cs="Arial"/>
-          <w:b/>
-          <w:u w:val="single"/>
-        </w:rPr>
-      </w:pPr>
+        <w:t xml:space="preserve">If you fail to comply with this </w:t>
+      </w:r>
+      <w:proofErr w:type="gramStart"/>
       <w:r>
         <w:rPr>
           <w:rStyle w:val="DeltaViewInsertion"/>
@@ -765,9 +748,9 @@
           <w:color w:val="auto"/>
           <w:u w:val="single"/>
         </w:rPr>
-        <w:t xml:space="preserve">If you fail to comply with this </w:t>
-      </w:r>
-      <w:proofErr w:type="gramStart"/>
+        <w:t>Agreement</w:t>
+      </w:r>
+      <w:proofErr w:type="gramEnd"/>
       <w:r>
         <w:rPr>
           <w:rStyle w:val="DeltaViewInsertion"/>
@@ -776,28 +759,7 @@
           <w:color w:val="auto"/>
           <w:u w:val="single"/>
         </w:rPr>
-        <w:t>Agreement</w:t>
-      </w:r>
-      <w:proofErr w:type="gramEnd"/>
-      <w:r>
-        <w:rPr>
-          <w:rStyle w:val="DeltaViewInsertion"/>
-          <w:rFonts w:ascii="Arial" w:hAnsi="Arial" w:cs="Arial"/>
-          <w:b/>
-          <w:color w:val="auto"/>
-          <w:u w:val="single"/>
-        </w:rPr>
-        <w:t xml:space="preserve"> you may b</w:t>
-      </w:r>
-      <w:r>
-        <w:rPr>
-          <w:rStyle w:val="DeltaViewInsertion"/>
-          <w:rFonts w:ascii="Arial" w:hAnsi="Arial" w:cs="Arial"/>
-          <w:b/>
-          <w:color w:val="auto"/>
-          <w:u w:val="single"/>
-        </w:rPr>
-        <w:t xml:space="preserve">e excluded from the Project.  If you are excluded from the Project </w:t>
+        <w:t xml:space="preserve"> you may be excluded from the Project.  If you are excluded from the Project </w:t>
       </w:r>
       <w:r>
         <w:rPr>
@@ -921,15 +883,7 @@
           <w:sz w:val="22"/>
           <w:szCs w:val="22"/>
         </w:rPr>
-        <w:t xml:space="preserve">As </w:t>
-      </w:r>
-      <w:r>
-        <w:rPr>
-          <w:rFonts w:ascii="Arial" w:hAnsi="Arial" w:cs="Arial"/>
-          <w:sz w:val="22"/>
-          <w:szCs w:val="22"/>
-        </w:rPr>
-        <w:t xml:space="preserve">part of the degree course the </w:t>
+        <w:t xml:space="preserve">As part of the degree course the </w:t>
       </w:r>
       <w:proofErr w:type="gramStart"/>
       <w:r>
@@ -981,15 +935,7 @@
           <w:sz w:val="22"/>
           <w:szCs w:val="22"/>
         </w:rPr>
-        <w:t>In consideration of the University and the Students providing their services in res</w:t>
-      </w:r>
-      <w:r>
-        <w:rPr>
-          <w:rFonts w:ascii="Arial" w:hAnsi="Arial" w:cs="Arial"/>
-          <w:sz w:val="22"/>
-          <w:szCs w:val="22"/>
-        </w:rPr>
-        <w:t xml:space="preserve">pect of the Project the Individual has agreed to be involved in the Project which will be carried out by the </w:t>
+        <w:t xml:space="preserve">In consideration of the University and the Students providing their services in respect of the Project the Individual has agreed to be involved in the Project which will be carried out by the </w:t>
       </w:r>
       <w:proofErr w:type="gramStart"/>
       <w:r>
@@ -1059,15 +1005,7 @@
           <w:sz w:val="22"/>
           <w:szCs w:val="22"/>
         </w:rPr>
-        <w:t xml:space="preserve"> to carry out t</w:t>
-      </w:r>
-      <w:r>
-        <w:rPr>
-          <w:rFonts w:ascii="Arial" w:hAnsi="Arial" w:cs="Arial"/>
-          <w:sz w:val="22"/>
-          <w:szCs w:val="22"/>
-        </w:rPr>
-        <w:t xml:space="preserve">he Project including creation of a report and giving </w:t>
+        <w:t xml:space="preserve"> to carry out the Project including creation of a report and giving </w:t>
       </w:r>
       <w:r>
         <w:rPr>
@@ -1108,15 +1046,7 @@
           <w:sz w:val="22"/>
           <w:szCs w:val="22"/>
         </w:rPr>
-        <w:t>The Parties further acknowledge that in the course of the Project the Par</w:t>
-      </w:r>
-      <w:r>
-        <w:rPr>
-          <w:rFonts w:ascii="Arial" w:hAnsi="Arial" w:cs="Arial"/>
-          <w:sz w:val="22"/>
-          <w:szCs w:val="22"/>
-        </w:rPr>
-        <w:t>ties may be exposed to proprietary and commercially valuable information or materials of the Individual and/or the University.  All Parties recognise the importance of holding in confidence such information or materials.</w:t>
+        <w:t>The Parties further acknowledge that in the course of the Project the Parties may be exposed to proprietary and commercially valuable information or materials of the Individual and/or the University.  All Parties recognise the importance of holding in confidence such information or materials.</w:t>
       </w:r>
     </w:p>
     <w:p>
@@ -1167,15 +1097,7 @@
           <w:sz w:val="22"/>
           <w:szCs w:val="22"/>
         </w:rPr>
-        <w:t xml:space="preserve"> have agreed to enter </w:t>
-      </w:r>
-      <w:r>
-        <w:rPr>
-          <w:rFonts w:ascii="Arial" w:hAnsi="Arial" w:cs="Arial"/>
-          <w:sz w:val="22"/>
-          <w:szCs w:val="22"/>
-        </w:rPr>
-        <w:t>into this Agreement to protect the confidentiality of essential data to be provided by the Individual for the Project and assign certain Intellectual Property Rights that may arise as a result of the Project.</w:t>
+        <w:t xml:space="preserve"> have agreed to enter into this Agreement to protect the confidentiality of essential data to be provided by the Individual for the Project and assign certain Intellectual Property Rights that may arise as a result of the Project.</w:t>
       </w:r>
     </w:p>
     <w:p>
@@ -1241,15 +1163,7 @@
           <w:sz w:val="22"/>
           <w:szCs w:val="22"/>
         </w:rPr>
-        <w:t xml:space="preserve">The definitions and rules of </w:t>
-      </w:r>
-      <w:r>
-        <w:rPr>
-          <w:rFonts w:ascii="Arial" w:hAnsi="Arial" w:cs="Arial"/>
-          <w:sz w:val="22"/>
-          <w:szCs w:val="22"/>
-        </w:rPr>
-        <w:t>interpretation in this clause shall, unless the context otherwise requires, apply to this Agreement:</w:t>
+        <w:t>The definitions and rules of interpretation in this clause shall, unless the context otherwise requires, apply to this Agreement:</w:t>
       </w:r>
     </w:p>
     <w:p>
@@ -1324,16 +1238,7 @@
           <w:b w:val="0"/>
           <w:szCs w:val="22"/>
         </w:rPr>
-        <w:t>) belonging to the University, the Individual or the Students prior to the commencemen</w:t>
-      </w:r>
-      <w:r>
-        <w:rPr>
-          <w:rStyle w:val="Defterm"/>
-          <w:rFonts w:ascii="Arial" w:hAnsi="Arial" w:cs="Arial"/>
-          <w:b w:val="0"/>
-          <w:szCs w:val="22"/>
-        </w:rPr>
-        <w:t>t of the Project or (ii) developed by the University, the Individual or the Students outside the Project</w:t>
+        <w:t>) belonging to the University, the Individual or the Students prior to the commencement of the Project or (ii) developed by the University, the Individual or the Students outside the Project</w:t>
       </w:r>
       <w:r>
         <w:rPr>
@@ -1432,15 +1337,7 @@
           <w:sz w:val="22"/>
           <w:szCs w:val="22"/>
         </w:rPr>
-        <w:t>the materials and informa</w:t>
-      </w:r>
-      <w:r>
-        <w:rPr>
-          <w:rFonts w:ascii="Arial" w:hAnsi="Arial" w:cs="Arial"/>
-          <w:sz w:val="22"/>
-          <w:szCs w:val="22"/>
-        </w:rPr>
-        <w:t xml:space="preserve">tion supplied by the Company or any Affiliate; and </w:t>
+        <w:t xml:space="preserve">the materials and information supplied by the Company or any Affiliate; and </w:t>
       </w:r>
     </w:p>
     <w:p>
@@ -1536,15 +1433,7 @@
           <w:szCs w:val="22"/>
         </w:rPr>
         <w:tab/>
-        <w:t>means Intellectual Property Rights arising directly as a resul</w:t>
-      </w:r>
-      <w:r>
-        <w:rPr>
-          <w:rFonts w:ascii="Arial" w:hAnsi="Arial" w:cs="Arial"/>
-          <w:sz w:val="22"/>
-          <w:szCs w:val="22"/>
-        </w:rPr>
-        <w:t>t of the Project;</w:t>
+        <w:t>means Intellectual Property Rights arising directly as a result of the Project;</w:t>
       </w:r>
     </w:p>
     <w:p>
@@ -1602,21 +1491,7 @@
           <w:rFonts w:ascii="Arial" w:hAnsi="Arial" w:cs="Arial"/>
           <w:szCs w:val="22"/>
         </w:rPr>
-        <w:t>means rights in any patents, rights to inventions, registered and unregistered design rights, copyright and related rights, database rights, topography rights, trademarks, service marks and any other intelle</w:t>
-      </w:r>
-      <w:r>
-        <w:rPr>
-          <w:rFonts w:ascii="Arial" w:hAnsi="Arial" w:cs="Arial"/>
-          <w:szCs w:val="22"/>
-        </w:rPr>
-        <w:t>ctual or industrial property rights of any nature (but excluding know how) including all applications (or rights to apply) for, and renewals or extensions of such rights and all similar or equivalent rights or forms of protection which subsist or will subs</w:t>
-      </w:r>
-      <w:r>
-        <w:rPr>
-          <w:rFonts w:ascii="Arial" w:hAnsi="Arial" w:cs="Arial"/>
-          <w:szCs w:val="22"/>
-        </w:rPr>
-        <w:t>ist now or in the future in any part of the world;</w:t>
+        <w:t>means rights in any patents, rights to inventions, registered and unregistered design rights, copyright and related rights, database rights, topography rights, trademarks, service marks and any other intellectual or industrial property rights of any nature (but excluding know how) including all applications (or rights to apply) for, and renewals or extensions of such rights and all similar or equivalent rights or forms of protection which subsist or will subsist now or in the future in any part of the world;</w:t>
       </w:r>
     </w:p>
     <w:p>
@@ -1728,13 +1603,6 @@
           <w:szCs w:val="22"/>
         </w:rPr>
         <w:tab/>
-      </w:r>
-      <w:r>
-        <w:rPr>
-          <w:rFonts w:ascii="Arial" w:hAnsi="Arial" w:cs="Arial"/>
-          <w:sz w:val="22"/>
-          <w:szCs w:val="22"/>
-        </w:rPr>
         <w:t>means the period from 18 September 2023 until 31 May 2023;</w:t>
       </w:r>
     </w:p>
@@ -1818,15 +1686,7 @@
           <w:sz w:val="22"/>
           <w:szCs w:val="22"/>
         </w:rPr>
-        <w:t xml:space="preserve"> </w:t>
-      </w:r>
-      <w:r>
-        <w:rPr>
-          <w:rFonts w:ascii="Arial" w:hAnsi="Arial" w:cs="Arial"/>
-          <w:sz w:val="22"/>
-          <w:szCs w:val="22"/>
-        </w:rPr>
-        <w:t>or such other person nominated by the University from time to time</w:t>
+        <w:t xml:space="preserve"> or such other person nominated by the University from time to time</w:t>
       </w:r>
     </w:p>
     <w:p>
@@ -1947,17 +1807,7 @@
           <w:sz w:val="22"/>
           <w:szCs w:val="22"/>
         </w:rPr>
-        <w:t xml:space="preserve">Clause, schedule and </w:t>
-      </w:r>
-      <w:r>
-        <w:rPr>
-          <w:rFonts w:ascii="Arial" w:hAnsi="Arial" w:cs="Arial"/>
-          <w:b w:val="0"/>
-          <w:color w:val="000000" w:themeColor="text1"/>
-          <w:sz w:val="22"/>
-          <w:szCs w:val="22"/>
-        </w:rPr>
-        <w:t>paragraph headings shall not affect the interpretation of this Agreement.</w:t>
+        <w:t>Clause, schedule and paragraph headings shall not affect the interpretation of this Agreement.</w:t>
       </w:r>
     </w:p>
     <w:p>
@@ -2025,17 +1875,7 @@
           <w:sz w:val="22"/>
           <w:szCs w:val="22"/>
         </w:rPr>
-        <w:t>The schedules form part of this Agreement and shall have eff</w:t>
-      </w:r>
-      <w:r>
-        <w:rPr>
-          <w:rFonts w:ascii="Arial" w:hAnsi="Arial" w:cs="Arial"/>
-          <w:b w:val="0"/>
-          <w:color w:val="000000" w:themeColor="text1"/>
-          <w:sz w:val="22"/>
-          <w:szCs w:val="22"/>
-        </w:rPr>
-        <w:t xml:space="preserve">ect as if set out in full in the body of this Agreement and any reference to this Agreement includes the schedules. </w:t>
+        <w:t xml:space="preserve">The schedules form part of this Agreement and shall have effect as if set out in full in the body of this Agreement and any reference to this Agreement includes the schedules. </w:t>
       </w:r>
     </w:p>
     <w:p>
@@ -2171,17 +2011,7 @@
           <w:sz w:val="22"/>
           <w:szCs w:val="22"/>
         </w:rPr>
-        <w:t xml:space="preserve">A reference to a statute or statutory </w:t>
-      </w:r>
-      <w:r>
-        <w:rPr>
-          <w:rFonts w:ascii="Arial" w:hAnsi="Arial" w:cs="Arial"/>
-          <w:b w:val="0"/>
-          <w:color w:val="000000" w:themeColor="text1"/>
-          <w:sz w:val="22"/>
-          <w:szCs w:val="22"/>
-        </w:rPr>
-        <w:t xml:space="preserve">provision is a reference to it as it is in force for the time being, taking account of any amendment, extension or re-enactment, and includes any subordinate legislation for the time being in force made under it. </w:t>
+        <w:t xml:space="preserve">A reference to a statute or statutory provision is a reference to it as it is in force for the time being, taking account of any amendment, extension or re-enactment, and includes any subordinate legislation for the time being in force made under it. </w:t>
       </w:r>
     </w:p>
     <w:p>
@@ -2215,17 +2045,7 @@
           <w:sz w:val="22"/>
           <w:szCs w:val="22"/>
         </w:rPr>
-        <w:t>A reference to writing or written includes</w:t>
-      </w:r>
-      <w:r>
-        <w:rPr>
-          <w:rFonts w:ascii="Arial" w:hAnsi="Arial" w:cs="Arial"/>
-          <w:b w:val="0"/>
-          <w:color w:val="000000" w:themeColor="text1"/>
-          <w:sz w:val="22"/>
-          <w:szCs w:val="22"/>
-        </w:rPr>
-        <w:t xml:space="preserve"> faxes and e-mail. </w:t>
+        <w:t xml:space="preserve">A reference to writing or written includes faxes and e-mail. </w:t>
       </w:r>
     </w:p>
     <w:p>
@@ -2295,17 +2115,7 @@
           <w:sz w:val="22"/>
           <w:szCs w:val="22"/>
         </w:rPr>
-        <w:t>Any words following the terms including, include, in particular or any simila</w:t>
-      </w:r>
-      <w:r>
-        <w:rPr>
-          <w:rFonts w:ascii="Arial" w:hAnsi="Arial" w:cs="Arial"/>
-          <w:b w:val="0"/>
-          <w:color w:val="000000" w:themeColor="text1"/>
-          <w:sz w:val="22"/>
-          <w:szCs w:val="22"/>
-        </w:rPr>
-        <w:t>r expression shall be construed as illustrative and shall not limit the sense of the words, description, definition, phrase or term preceding those terms.</w:t>
+        <w:t>Any words following the terms including, include, in particular or any similar expression shall be construed as illustrative and shall not limit the sense of the words, description, definition, phrase or term preceding those terms.</w:t>
       </w:r>
       <w:bookmarkEnd w:id="4"/>
       <w:bookmarkEnd w:id="5"/>
@@ -2388,15 +2198,7 @@
           <w:sz w:val="22"/>
           <w:szCs w:val="22"/>
         </w:rPr>
-        <w:t xml:space="preserve"> will undertake the Project during the Term under the supervision of the Uni</w:t>
-      </w:r>
-      <w:r>
-        <w:rPr>
-          <w:rFonts w:ascii="Arial" w:hAnsi="Arial" w:cs="Arial"/>
-          <w:sz w:val="22"/>
-          <w:szCs w:val="22"/>
-        </w:rPr>
-        <w:t>versity Project Mentor.</w:t>
+        <w:t xml:space="preserve"> will undertake the Project during the Term under the supervision of the University Project Mentor.</w:t>
       </w:r>
     </w:p>
     <w:p>
@@ -2524,17 +2326,7 @@
           <w:sz w:val="22"/>
           <w:szCs w:val="22"/>
         </w:rPr>
-        <w:t xml:space="preserve"> meeting to be held at the beginning of the Term, the University and the Students shall keep the Individual informed of the progress of the Project normally every 3 weeks and at a minimum of 3 formal meetings during the Term at a</w:t>
-      </w:r>
-      <w:r>
-        <w:rPr>
-          <w:rFonts w:ascii="Arial" w:hAnsi="Arial" w:cs="Arial"/>
-          <w:b w:val="0"/>
-          <w:color w:val="auto"/>
-          <w:sz w:val="22"/>
-          <w:szCs w:val="22"/>
-        </w:rPr>
-        <w:t xml:space="preserve"> location agreed by the Parties. </w:t>
+        <w:t xml:space="preserve"> meeting to be held at the beginning of the Term, the University and the Students shall keep the Individual informed of the progress of the Project normally every 3 weeks and at a minimum of 3 formal meetings during the Term at a location agreed by the Parties. </w:t>
       </w:r>
     </w:p>
     <w:p>
@@ -2592,17 +2384,7 @@
           <w:sz w:val="22"/>
           <w:szCs w:val="22"/>
         </w:rPr>
-        <w:t xml:space="preserve"> in their carrying out of the Project and shall liaise with the University Project Mentor and the Students during the Ter</w:t>
-      </w:r>
-      <w:r>
-        <w:rPr>
-          <w:rFonts w:ascii="Arial" w:hAnsi="Arial" w:cs="Arial"/>
-          <w:b w:val="0"/>
-          <w:color w:val="auto"/>
-          <w:sz w:val="22"/>
-          <w:szCs w:val="22"/>
-        </w:rPr>
-        <w:t xml:space="preserve">m in the furtherance of the Project.  </w:t>
+        <w:t xml:space="preserve"> in their carrying out of the Project and shall liaise with the University Project Mentor and the Students during the Term in the furtherance of the Project.  </w:t>
       </w:r>
     </w:p>
     <w:p>
@@ -2653,15 +2435,7 @@
           <w:sz w:val="22"/>
           <w:szCs w:val="22"/>
         </w:rPr>
-        <w:t xml:space="preserve"> could cause the Students to be excluded f</w:t>
-      </w:r>
-      <w:r>
-        <w:rPr>
-          <w:rFonts w:ascii="Arial" w:hAnsi="Arial" w:cs="Arial"/>
-          <w:sz w:val="22"/>
-          <w:szCs w:val="22"/>
-        </w:rPr>
-        <w:t xml:space="preserve">rom the Project.  In the event that a </w:t>
+        <w:t xml:space="preserve"> could cause the Students to be excluded from the Project.  In the event that a </w:t>
       </w:r>
       <w:proofErr w:type="gramStart"/>
       <w:r>
@@ -2716,15 +2490,7 @@
           <w:sz w:val="22"/>
           <w:szCs w:val="22"/>
         </w:rPr>
-        <w:t>the University shall not be liable to</w:t>
-      </w:r>
-      <w:r>
-        <w:rPr>
-          <w:rFonts w:ascii="Arial" w:hAnsi="Arial" w:cs="Arial"/>
-          <w:sz w:val="22"/>
-          <w:szCs w:val="22"/>
-        </w:rPr>
-        <w:t xml:space="preserve"> the Student in the event that the Student is excluded from the Project</w:t>
+        <w:t>the University shall not be liable to the Student in the event that the Student is excluded from the Project</w:t>
       </w:r>
     </w:p>
     <w:p>
@@ -2792,15 +2558,7 @@
           <w:sz w:val="22"/>
           <w:szCs w:val="22"/>
         </w:rPr>
-        <w:t>All Background IP belonging to a Party is and shall remain the exclusive property of the person owning it (or, where applicable, the third party from whom its r</w:t>
-      </w:r>
-      <w:r>
-        <w:rPr>
-          <w:rFonts w:ascii="Arial" w:hAnsi="Arial" w:cs="Arial"/>
-          <w:sz w:val="22"/>
-          <w:szCs w:val="22"/>
-        </w:rPr>
-        <w:t xml:space="preserve">ight to use the Background IP has derived).  </w:t>
+        <w:t xml:space="preserve">All Background IP belonging to a Party is and shall remain the exclusive property of the person owning it (or, where applicable, the third party from whom its right to use the Background IP has derived).  </w:t>
       </w:r>
     </w:p>
     <w:p>
@@ -2855,15 +2613,7 @@
           <w:sz w:val="22"/>
           <w:szCs w:val="22"/>
         </w:rPr>
-        <w:t xml:space="preserve"> may wish to incorporate into the Project.  The Individual s</w:t>
-      </w:r>
-      <w:r>
-        <w:rPr>
-          <w:rFonts w:ascii="Arial" w:hAnsi="Arial" w:cs="Arial"/>
-          <w:sz w:val="22"/>
-          <w:szCs w:val="22"/>
-        </w:rPr>
-        <w:t xml:space="preserve">hall decide whether or not to allow the identified Background IP to be used in the Project.  If this decision gives rise to a requirement to amend the description of the Project, as outlined in </w:t>
+        <w:t xml:space="preserve"> may wish to incorporate into the Project.  The Individual shall decide whether or not to allow the identified Background IP to be used in the Project.  If this decision gives rise to a requirement to amend the description of the Project, as outlined in </w:t>
       </w:r>
       <w:r>
         <w:rPr>
@@ -2880,15 +2630,7 @@
           <w:sz w:val="22"/>
           <w:szCs w:val="22"/>
         </w:rPr>
-        <w:t>, such amendment shall be mutually agreed by the Uni</w:t>
-      </w:r>
-      <w:r>
-        <w:rPr>
-          <w:rFonts w:ascii="Arial" w:hAnsi="Arial" w:cs="Arial"/>
-          <w:sz w:val="22"/>
-          <w:szCs w:val="22"/>
-        </w:rPr>
-        <w:t>versity and the Individual (both Parties acting reasonably and in good faith), provided that the Project shall always contain sufficient intellectual content as to be submittable for the undergraduate degree in Software Product Engineering.</w:t>
+        <w:t>, such amendment shall be mutually agreed by the University and the Individual (both Parties acting reasonably and in good faith), provided that the Project shall always contain sufficient intellectual content as to be submittable for the undergraduate degree in Software Product Engineering.</w:t>
       </w:r>
     </w:p>
     <w:p>
@@ -2921,23 +2663,7 @@
           <w:sz w:val="22"/>
           <w:szCs w:val="22"/>
         </w:rPr>
-        <w:t>The Individual</w:t>
-      </w:r>
-      <w:r>
-        <w:rPr>
-          <w:rFonts w:ascii="Arial" w:hAnsi="Arial" w:cs="Arial"/>
-          <w:sz w:val="22"/>
-          <w:szCs w:val="22"/>
-        </w:rPr>
-        <w:t>, where he is free to do so, grants the University and the Students a royalty-free, non-transferable, non-exclusive, licence to use his relevant Background IP for the sole purpose of the performance of the Project.</w:t>
-      </w:r>
-      <w:r>
-        <w:rPr>
-          <w:rFonts w:ascii="Arial" w:hAnsi="Arial" w:cs="Arial"/>
-          <w:sz w:val="22"/>
-          <w:szCs w:val="22"/>
-        </w:rPr>
-        <w:t xml:space="preserve"> </w:t>
+        <w:t xml:space="preserve">The Individual, where he is free to do so, grants the University and the Students a royalty-free, non-transferable, non-exclusive, licence to use his relevant Background IP for the sole purpose of the performance of the Project. </w:t>
       </w:r>
     </w:p>
     <w:p>
@@ -2970,15 +2696,7 @@
           <w:sz w:val="22"/>
           <w:szCs w:val="22"/>
         </w:rPr>
-        <w:t>The University and the Students hereby grant to the Individual at no additional cost a non-exclusive, perpetual, royalty free, worldwide, irrevocable licence in the Background IP and know how belonging to the University or the Students as appropriate in so</w:t>
-      </w:r>
-      <w:r>
-        <w:rPr>
-          <w:rFonts w:ascii="Arial" w:hAnsi="Arial" w:cs="Arial"/>
-          <w:sz w:val="22"/>
-          <w:szCs w:val="22"/>
-        </w:rPr>
-        <w:t xml:space="preserve"> far as the same are necessary for the purposes of exploiting the Foreground IP assigned to the Individual in accordance with the provisions of </w:t>
+        <w:t xml:space="preserve">The University and the Students hereby grant to the Individual at no additional cost a non-exclusive, perpetual, royalty free, worldwide, irrevocable licence in the Background IP and know how belonging to the University or the Students as appropriate in so far as the same are necessary for the purposes of exploiting the Foreground IP assigned to the Individual in accordance with the provisions of </w:t>
       </w:r>
       <w:r>
         <w:rPr>
@@ -3030,13 +2748,7 @@
         <w:rPr>
           <w:rFonts w:ascii="Arial" w:hAnsi="Arial" w:cs="Arial"/>
         </w:rPr>
-        <w:t>If the Students include any “open source” code in the Project they will advise the Individual.  The</w:t>
-      </w:r>
-      <w:r>
-        <w:rPr>
-          <w:rFonts w:ascii="Arial" w:hAnsi="Arial" w:cs="Arial"/>
-        </w:rPr>
-        <w:t xml:space="preserve"> Individual acknowledges and agrees that the </w:t>
+        <w:t xml:space="preserve">If the Students include any “open source” code in the Project they will advise the Individual.  The Individual acknowledges and agrees that the </w:t>
       </w:r>
       <w:proofErr w:type="gramStart"/>
       <w:r>
@@ -3050,13 +2762,7 @@
         <w:rPr>
           <w:rFonts w:ascii="Arial" w:hAnsi="Arial" w:cs="Arial"/>
         </w:rPr>
-        <w:t xml:space="preserve"> may include any “open source” code in the Project and the Individual acknowledges that any further source code developments or modifications of such software which is undertaken by the Students during t</w:t>
-      </w:r>
-      <w:r>
-        <w:rPr>
-          <w:rFonts w:ascii="Arial" w:hAnsi="Arial" w:cs="Arial"/>
-        </w:rPr>
-        <w:t>he Project will be made available to the Individual under the terms of the licence under which development has taken place.</w:t>
+        <w:t xml:space="preserve"> may include any “open source” code in the Project and the Individual acknowledges that any further source code developments or modifications of such software which is undertaken by the Students during the Project will be made available to the Individual under the terms of the licence under which development has taken place.</w:t>
       </w:r>
       <w:bookmarkEnd w:id="6"/>
     </w:p>
@@ -3106,16 +2812,7 @@
           <w:sz w:val="22"/>
           <w:szCs w:val="22"/>
         </w:rPr>
-        <w:t>fo</w:t>
-      </w:r>
-      <w:r>
-        <w:rPr>
-          <w:rFonts w:ascii="Arial" w:hAnsi="Arial" w:cs="Arial"/>
-          <w:color w:val="000000"/>
-          <w:sz w:val="22"/>
-          <w:szCs w:val="22"/>
-        </w:rPr>
-        <w:t>r the full duration of such rights, wherever in the world enforceable</w:t>
+        <w:t>for the full duration of such rights, wherever in the world enforceable</w:t>
       </w:r>
       <w:r>
         <w:rPr>
@@ -3215,15 +2912,7 @@
           <w:sz w:val="22"/>
           <w:szCs w:val="22"/>
         </w:rPr>
-        <w:t>eff</w:t>
-      </w:r>
-      <w:r>
-        <w:rPr>
-          <w:rFonts w:ascii="Arial" w:hAnsi="Arial" w:cs="Arial"/>
-          <w:sz w:val="22"/>
-          <w:szCs w:val="22"/>
-        </w:rPr>
-        <w:t>ect</w:t>
+        <w:t>effect</w:t>
       </w:r>
       <w:proofErr w:type="gramEnd"/>
       <w:r>
@@ -3283,15 +2972,7 @@
           <w:szCs w:val="22"/>
         </w:rPr>
         <w:lastRenderedPageBreak/>
-        <w:t>The University and the Students will at the reasonable cost of the Individual and at no cost to the University and the Students provide reasonably requested support and assistance necessary to apply to reg</w:t>
-      </w:r>
-      <w:r>
-        <w:rPr>
-          <w:rFonts w:ascii="Arial" w:hAnsi="Arial" w:cs="Arial"/>
-          <w:sz w:val="22"/>
-          <w:szCs w:val="22"/>
-        </w:rPr>
-        <w:t xml:space="preserve">ister prosecute protect defend or do any similar action in relation to any Foreground IP. </w:t>
+        <w:t xml:space="preserve">The University and the Students will at the reasonable cost of the Individual and at no cost to the University and the Students provide reasonably requested support and assistance necessary to apply to register prosecute protect defend or do any similar action in relation to any Foreground IP. </w:t>
       </w:r>
     </w:p>
     <w:p>
@@ -3353,16 +3034,7 @@
           <w:sz w:val="22"/>
           <w:szCs w:val="22"/>
         </w:rPr>
-        <w:t xml:space="preserve"> any obligation to protect or enforce any In</w:t>
-      </w:r>
-      <w:r>
-        <w:rPr>
-          <w:rFonts w:ascii="Arial" w:hAnsi="Arial" w:cs="Arial"/>
-          <w:color w:val="000000"/>
-          <w:sz w:val="22"/>
-          <w:szCs w:val="22"/>
-        </w:rPr>
-        <w:t>tellectual Property Rights.</w:t>
+        <w:t xml:space="preserve"> any obligation to protect or enforce any Intellectual Property Rights.</w:t>
       </w:r>
     </w:p>
     <w:p>
@@ -3410,15 +3082,7 @@
           <w:sz w:val="22"/>
           <w:szCs w:val="22"/>
         </w:rPr>
-        <w:t xml:space="preserve"> undertake that during the Project and for 2 years thereafter he/she will keep the University informed (via the Degree Programme Office) of the Students’ home address and other contact details to enable the Individu</w:t>
-      </w:r>
-      <w:r>
-        <w:rPr>
-          <w:rFonts w:ascii="Arial" w:hAnsi="Arial" w:cs="Arial"/>
-          <w:sz w:val="22"/>
-          <w:szCs w:val="22"/>
-        </w:rPr>
-        <w:t xml:space="preserve">al to enforce this </w:t>
+        <w:t xml:space="preserve"> undertake that during the Project and for 2 years thereafter he/she will keep the University informed (via the Degree Programme Office) of the Students’ home address and other contact details to enable the Individual to enforce this </w:t>
       </w:r>
       <w:r>
         <w:rPr>
@@ -3524,15 +3188,7 @@
           <w:sz w:val="22"/>
           <w:szCs w:val="22"/>
         </w:rPr>
-        <w:t xml:space="preserve"> of this Agreement</w:t>
-      </w:r>
-      <w:r>
-        <w:rPr>
-          <w:rFonts w:ascii="Arial" w:hAnsi="Arial" w:cs="Arial"/>
-          <w:sz w:val="22"/>
-          <w:szCs w:val="22"/>
-        </w:rPr>
-        <w:t xml:space="preserve"> any Confidential Information.</w:t>
+        <w:t xml:space="preserve"> of this Agreement any Confidential Information.</w:t>
       </w:r>
     </w:p>
     <w:p>
@@ -3584,15 +3240,7 @@
           <w:sz w:val="22"/>
           <w:szCs w:val="22"/>
         </w:rPr>
-        <w:t xml:space="preserve"> work on the Pro</w:t>
-      </w:r>
-      <w:r>
-        <w:rPr>
-          <w:rFonts w:ascii="Arial" w:hAnsi="Arial" w:cs="Arial"/>
-          <w:sz w:val="22"/>
-          <w:szCs w:val="22"/>
-        </w:rPr>
-        <w:t>ject, including the submission of project reports and presentations on the Project and the University shall ensure that any external examiner(s) is bound to keep any such Confidential Information confidential.</w:t>
+        <w:t xml:space="preserve"> work on the Project, including the submission of project reports and presentations on the Project and the University shall ensure that any external examiner(s) is bound to keep any such Confidential Information confidential.</w:t>
       </w:r>
     </w:p>
     <w:p>
@@ -3716,15 +3364,7 @@
           <w:szCs w:val="22"/>
         </w:rPr>
         <w:tab/>
-        <w:t>after disclosure becom</w:t>
-      </w:r>
-      <w:r>
-        <w:rPr>
-          <w:rFonts w:ascii="Arial" w:hAnsi="Arial" w:cs="Arial"/>
-          <w:sz w:val="22"/>
-          <w:szCs w:val="22"/>
-        </w:rPr>
-        <w:t>es publicly known otherwise than through a breach of this Agreement by the receiving Party, its officers, employees, agents or contractors;</w:t>
+        <w:t>after disclosure becomes publicly known otherwise than through a breach of this Agreement by the receiving Party, its officers, employees, agents or contractors;</w:t>
       </w:r>
     </w:p>
     <w:p>
@@ -3755,23 +3395,7 @@
           <w:sz w:val="22"/>
           <w:szCs w:val="22"/>
         </w:rPr>
-        <w:t>can be shown by reasonable proof by the receiving Party to have reached its hands otherwise than by being communica</w:t>
-      </w:r>
-      <w:r>
-        <w:rPr>
-          <w:rFonts w:ascii="Arial" w:hAnsi="Arial" w:cs="Arial"/>
-          <w:sz w:val="22"/>
-          <w:szCs w:val="22"/>
-        </w:rPr>
-        <w:t>ted by the other Party including being known to it prior to disclosure, or having been developed by or for it wholly independently of the other Party or having been obtained from a third party without any restriction on disclosure on such third party of wh</w:t>
-      </w:r>
-      <w:r>
-        <w:rPr>
-          <w:rFonts w:ascii="Arial" w:hAnsi="Arial" w:cs="Arial"/>
-          <w:sz w:val="22"/>
-          <w:szCs w:val="22"/>
-        </w:rPr>
-        <w:t>ich the recipient is aware, having made due enquiry;</w:t>
+        <w:t>can be shown by reasonable proof by the receiving Party to have reached its hands otherwise than by being communicated by the other Party including being known to it prior to disclosure, or having been developed by or for it wholly independently of the other Party or having been obtained from a third party without any restriction on disclosure on such third party of which the recipient is aware, having made due enquiry;</w:t>
       </w:r>
     </w:p>
     <w:p>
@@ -3803,23 +3427,7 @@
           <w:sz w:val="22"/>
           <w:szCs w:val="22"/>
         </w:rPr>
-        <w:t>is required by law (including for the avoidance of doubt under the Freedom of Information Act 2000), regulation or order of a competent authority (including any regulatory or governmental body or securi</w:t>
-      </w:r>
-      <w:r>
-        <w:rPr>
-          <w:rFonts w:ascii="Arial" w:hAnsi="Arial" w:cs="Arial"/>
-          <w:sz w:val="22"/>
-          <w:szCs w:val="22"/>
-        </w:rPr>
-        <w:t>ties exchange) to be disclosed by the receiving Party, provided that, where lawful, the disclosing Party is given reasonable advance notice of the intended disclosure and provided that the relaxation of the obligations of confidentiality shall only last fo</w:t>
-      </w:r>
-      <w:r>
-        <w:rPr>
-          <w:rFonts w:ascii="Arial" w:hAnsi="Arial" w:cs="Arial"/>
-          <w:sz w:val="22"/>
-          <w:szCs w:val="22"/>
-        </w:rPr>
-        <w:t xml:space="preserve">r as long as necessary to comply with the relevant law, regulation, or order and shall apply solely for the purposes of such compliance; or </w:t>
+        <w:t xml:space="preserve">is required by law (including for the avoidance of doubt under the Freedom of Information Act 2000), regulation or order of a competent authority (including any regulatory or governmental body or securities exchange) to be disclosed by the receiving Party, provided that, where lawful, the disclosing Party is given reasonable advance notice of the intended disclosure and provided that the relaxation of the obligations of confidentiality shall only last for as long as necessary to comply with the relevant law, regulation, or order and shall apply solely for the purposes of such compliance; or </w:t>
       </w:r>
     </w:p>
     <w:p>
@@ -3891,16 +3499,7 @@
           <w:szCs w:val="22"/>
         </w:rPr>
         <w:tab/>
-        <w:t>PRESENTATIONS AN</w:t>
-      </w:r>
-      <w:r>
-        <w:rPr>
-          <w:rFonts w:ascii="Arial" w:hAnsi="Arial" w:cs="Arial"/>
-          <w:b/>
-          <w:sz w:val="22"/>
-          <w:szCs w:val="22"/>
-        </w:rPr>
-        <w:t>D REPORTS</w:t>
+        <w:t>PRESENTATIONS AND REPORTS</w:t>
       </w:r>
     </w:p>
     <w:p>
@@ -3992,15 +3591,7 @@
           <w:szCs w:val="22"/>
         </w:rPr>
         <w:tab/>
-        <w:t>The Students shall be entitled to use the results of the Project to write a report which will be submitted for asse</w:t>
-      </w:r>
-      <w:r>
-        <w:rPr>
-          <w:rFonts w:ascii="Arial" w:hAnsi="Arial" w:cs="Arial"/>
-          <w:sz w:val="22"/>
-          <w:szCs w:val="22"/>
-        </w:rPr>
-        <w:t xml:space="preserve">ssment to the Unit Directors and a set of external examiners in confidence.  </w:t>
+        <w:t xml:space="preserve">The Students shall be entitled to use the results of the Project to write a report which will be submitted for assessment to the Unit Directors and a set of external examiners in confidence.  </w:t>
       </w:r>
     </w:p>
     <w:p>
@@ -4051,23 +3642,7 @@
           <w:sz w:val="22"/>
           <w:szCs w:val="22"/>
         </w:rPr>
-        <w:t xml:space="preserve"> are required to give public presentations organised by the University, showcasing the work they have carried out on the Project.  T</w:t>
-      </w:r>
-      <w:r>
-        <w:rPr>
-          <w:rFonts w:ascii="Arial" w:hAnsi="Arial" w:cs="Arial"/>
-          <w:sz w:val="22"/>
-          <w:szCs w:val="22"/>
-        </w:rPr>
-        <w:t>he Individual will give a clear indication to the Students and the University Project Mentor at least one month prior to the date of the final presentations regarding any Confidential Information which must not be included in the final presentations and/or</w:t>
-      </w:r>
-      <w:r>
-        <w:rPr>
-          <w:rFonts w:ascii="Arial" w:hAnsi="Arial" w:cs="Arial"/>
-          <w:sz w:val="22"/>
-          <w:szCs w:val="22"/>
-        </w:rPr>
-        <w:t xml:space="preserve"> if the Individual wishes its identity to be kept confidential.</w:t>
+        <w:t xml:space="preserve"> are required to give public presentations organised by the University, showcasing the work they have carried out on the Project.  The Individual will give a clear indication to the Students and the University Project Mentor at least one month prior to the date of the final presentations regarding any Confidential Information which must not be included in the final presentations and/or if the Individual wishes its identity to be kept confidential.</w:t>
       </w:r>
     </w:p>
     <w:p>
@@ -4135,15 +3710,7 @@
           <w:sz w:val="22"/>
           <w:szCs w:val="22"/>
         </w:rPr>
-        <w:t>, as may be amended pursu</w:t>
-      </w:r>
-      <w:r>
-        <w:rPr>
-          <w:rFonts w:ascii="Arial" w:hAnsi="Arial" w:cs="Arial"/>
-          <w:sz w:val="22"/>
-          <w:szCs w:val="22"/>
-        </w:rPr>
-        <w:t>ant to the terms of this Agreement.</w:t>
+        <w:t>, as may be amended pursuant to the terms of this Agreement.</w:t>
       </w:r>
     </w:p>
     <w:p>
@@ -4336,14 +3903,7 @@
           <w:sz w:val="22"/>
         </w:rPr>
         <w:tab/>
-        <w:t>the</w:t>
-      </w:r>
-      <w:r>
-        <w:rPr>
-          <w:rFonts w:ascii="Arial" w:hAnsi="Arial" w:cs="Arial"/>
-          <w:sz w:val="22"/>
-        </w:rPr>
-        <w:t xml:space="preserve"> Project is carried out by students of an academic institution and neither the University or the Students warrant that the Project will lead to any particular result or data nor is the success of the Project guaranteed;</w:t>
+        <w:t>the Project is carried out by students of an academic institution and neither the University or the Students warrant that the Project will lead to any particular result or data nor is the success of the Project guaranteed;</w:t>
       </w:r>
     </w:p>
     <w:p>
@@ -4372,21 +3932,7 @@
           <w:sz w:val="22"/>
         </w:rPr>
         <w:tab/>
-        <w:t xml:space="preserve">neither the University or the </w:t>
-      </w:r>
-      <w:r>
-        <w:rPr>
-          <w:rFonts w:ascii="Arial" w:hAnsi="Arial" w:cs="Arial"/>
-          <w:sz w:val="22"/>
-        </w:rPr>
-        <w:t>Students accept any responsibility for any use which may be made of any work carried out under the Project or data supplied, or for the results thereof, nor for any reliance which may be placed on such work, data or results, nor for the advice or informati</w:t>
-      </w:r>
-      <w:r>
-        <w:rPr>
-          <w:rFonts w:ascii="Arial" w:hAnsi="Arial" w:cs="Arial"/>
-          <w:sz w:val="22"/>
-        </w:rPr>
-        <w:t xml:space="preserve">on given in connection with them; </w:t>
+        <w:t xml:space="preserve">neither the University or the Students accept any responsibility for any use which may be made of any work carried out under the Project or data supplied, or for the results thereof, nor for any reliance which may be placed on such work, data or results, nor for the advice or information given in connection with them; </w:t>
       </w:r>
     </w:p>
     <w:p>
@@ -4416,14 +3962,7 @@
           <w:sz w:val="22"/>
         </w:rPr>
         <w:tab/>
-        <w:t>neither the University or the Students give any warranty, representation or undertaking as to the efficacy or usefulness of any data and/or Foreground IP or that any Foreground IP will be registerable, valid or subs</w:t>
-      </w:r>
-      <w:r>
-        <w:rPr>
-          <w:rFonts w:ascii="Arial" w:hAnsi="Arial" w:cs="Arial"/>
-          <w:sz w:val="22"/>
-        </w:rPr>
-        <w:t>isting; and</w:t>
+        <w:t>neither the University or the Students give any warranty, representation or undertaking as to the efficacy or usefulness of any data and/or Foreground IP or that any Foreground IP will be registerable, valid or subsisting; and</w:t>
       </w:r>
     </w:p>
     <w:p>
@@ -4474,14 +4013,7 @@
           <w:sz w:val="22"/>
         </w:rPr>
         <w:tab/>
-        <w:t>a</w:t>
-      </w:r>
-      <w:r>
-        <w:rPr>
-          <w:rFonts w:ascii="Arial" w:hAnsi="Arial" w:cs="Arial"/>
-          <w:sz w:val="22"/>
-        </w:rPr>
-        <w:t>nd neither the Students or the University will have any liability in respect of any of the above</w:t>
+        <w:t>and neither the Students or the University will have any liability in respect of any of the above</w:t>
       </w:r>
       <w:bookmarkEnd w:id="7"/>
     </w:p>
@@ -4509,14 +4041,7 @@
           <w:lang w:val="en-IE"/>
         </w:rPr>
         <w:tab/>
-        <w:t xml:space="preserve">In no event shall any Party be liable for loss of profits, loss of business, loss of opportunity, cost of cover, or any pure economic loss, </w:t>
-      </w:r>
-      <w:r>
-        <w:rPr>
-          <w:rFonts w:ascii="Arial" w:hAnsi="Arial" w:cs="Arial"/>
-          <w:lang w:val="en-IE"/>
-        </w:rPr>
-        <w:t>special, exemplary, incidental or consequential damages arising under or pursuant to this Agreement, even if said Party has been advised of the possibility of, should have known of, or could reasonably have prevented, such damages.</w:t>
+        <w:t>In no event shall any Party be liable for loss of profits, loss of business, loss of opportunity, cost of cover, or any pure economic loss, special, exemplary, incidental or consequential damages arising under or pursuant to this Agreement, even if said Party has been advised of the possibility of, should have known of, or could reasonably have prevented, such damages.</w:t>
       </w:r>
     </w:p>
     <w:p>
@@ -4549,23 +4074,7 @@
           <w:szCs w:val="22"/>
         </w:rPr>
         <w:tab/>
-        <w:t>The Individual under</w:t>
-      </w:r>
-      <w:r>
-        <w:rPr>
-          <w:rFonts w:ascii="Arial" w:hAnsi="Arial" w:cs="Arial"/>
-          <w:sz w:val="22"/>
-          <w:szCs w:val="22"/>
-        </w:rPr>
-        <w:t>takes to make no claim in connection with this Agreement or its subject matter against the University Project Mentor, the Unit Directors or any other employee, agent or appointee of the University. This undertaking is intended to give protection to individ</w:t>
-      </w:r>
-      <w:r>
-        <w:rPr>
-          <w:rFonts w:ascii="Arial" w:hAnsi="Arial" w:cs="Arial"/>
-          <w:sz w:val="22"/>
-          <w:szCs w:val="22"/>
-        </w:rPr>
-        <w:t>uals: it does not prejudice any right which the Individual might have to claim against the University.</w:t>
+        <w:t>The Individual undertakes to make no claim in connection with this Agreement or its subject matter against the University Project Mentor, the Unit Directors or any other employee, agent or appointee of the University. This undertaking is intended to give protection to individuals: it does not prejudice any right which the Individual might have to claim against the University.</w:t>
       </w:r>
     </w:p>
     <w:p>
@@ -4608,14 +4117,7 @@
           <w:rFonts w:ascii="Arial" w:hAnsi="Arial" w:cs="Arial"/>
           <w:lang w:val="en-IE"/>
         </w:rPr>
-        <w:t>, the University’s liability under this Agreement shall be limited to £1,000 and each Student’s liability shall be limited to £5</w:t>
-      </w:r>
-      <w:r>
-        <w:rPr>
-          <w:rFonts w:ascii="Arial" w:hAnsi="Arial" w:cs="Arial"/>
-          <w:lang w:val="en-IE"/>
-        </w:rPr>
-        <w:t xml:space="preserve">00.  The University is not jointly or severally or vicariously liable for the acts of the </w:t>
+        <w:t xml:space="preserve">, the University’s liability under this Agreement shall be limited to £1,000 and each Student’s liability shall be limited to £500.  The University is not jointly or severally or vicariously liable for the acts of the </w:t>
       </w:r>
       <w:proofErr w:type="gramStart"/>
       <w:r>
@@ -4725,39 +4227,7 @@
           <w:szCs w:val="22"/>
         </w:rPr>
         <w:tab/>
-        <w:t>No Party shall be liable for delay in performing or for failure to perform obligations hereunder if the delay or failure results from any</w:t>
-      </w:r>
-      <w:r>
-        <w:rPr>
-          <w:rFonts w:ascii="Arial" w:hAnsi="Arial" w:cs="Arial"/>
-          <w:sz w:val="22"/>
-          <w:szCs w:val="22"/>
-        </w:rPr>
-        <w:t xml:space="preserve"> cause or circumstance whatsoever beyond its reasonable control, including any breach or non-performance of this Agreement by the other Party (hereinafter “Event of Force Majeure”), provided the same arises without the fault or negligence of such Party.  I</w:t>
-      </w:r>
-      <w:r>
-        <w:rPr>
-          <w:rFonts w:ascii="Arial" w:hAnsi="Arial" w:cs="Arial"/>
-          <w:sz w:val="22"/>
-          <w:szCs w:val="22"/>
-        </w:rPr>
-        <w:t>f an Event of Force Majeure occurs, the date for performance of the obligation affected shall be postponed for as long as is made necessary by the Event of Force Majeure, provided that if any Event of Force Majeure continues for a period of three (3) month</w:t>
-      </w:r>
-      <w:r>
-        <w:rPr>
-          <w:rFonts w:ascii="Arial" w:hAnsi="Arial" w:cs="Arial"/>
-          <w:sz w:val="22"/>
-          <w:szCs w:val="22"/>
-        </w:rPr>
-        <w:t>s or more, the University or the Company shall have the right to terminate the Agreement forthwith by providing no less than 10 calendar days’ written notice to the other parties. All parties shall use their reasonable endeavours to minimise the effects of</w:t>
-      </w:r>
-      <w:r>
-        <w:rPr>
-          <w:rFonts w:ascii="Arial" w:hAnsi="Arial" w:cs="Arial"/>
-          <w:sz w:val="22"/>
-          <w:szCs w:val="22"/>
-        </w:rPr>
-        <w:t xml:space="preserve"> any Force Majeure. </w:t>
+        <w:t xml:space="preserve">No Party shall be liable for delay in performing or for failure to perform obligations hereunder if the delay or failure results from any cause or circumstance whatsoever beyond its reasonable control, including any breach or non-performance of this Agreement by the other Party (hereinafter “Event of Force Majeure”), provided the same arises without the fault or negligence of such Party.  If an Event of Force Majeure occurs, the date for performance of the obligation affected shall be postponed for as long as is made necessary by the Event of Force Majeure, provided that if any Event of Force Majeure continues for a period of three (3) months or more, the University or the Company shall have the right to terminate the Agreement forthwith by providing no less than 10 calendar days’ written notice to the other parties. All parties shall use their reasonable endeavours to minimise the effects of any Force Majeure. </w:t>
       </w:r>
     </w:p>
     <w:p>
@@ -4846,16 +4316,7 @@
           <w:sz w:val="22"/>
           <w:szCs w:val="22"/>
         </w:rPr>
-        <w:t>This Agreement i</w:t>
-      </w:r>
-      <w:r>
-        <w:rPr>
-          <w:rFonts w:ascii="Arial" w:hAnsi="Arial" w:cs="Arial"/>
-          <w:color w:val="000000" w:themeColor="text1"/>
-          <w:sz w:val="22"/>
-          <w:szCs w:val="22"/>
-        </w:rPr>
-        <w:t>s personal to the Parties and except as expressly provided in this Agreement, it may not, without the prior written consent of the other Parties be assigned, sub-licensed, sub-contracted, transferred or charged in any way.</w:t>
+        <w:t>This Agreement is personal to the Parties and except as expressly provided in this Agreement, it may not, without the prior written consent of the other Parties be assigned, sub-licensed, sub-contracted, transferred or charged in any way.</w:t>
       </w:r>
     </w:p>
     <w:p>
@@ -4889,7 +4350,7 @@
           <w:szCs w:val="22"/>
         </w:rPr>
         <w:tab/>
-        <w:t>Any notice required to be giv</w:t>
+        <w:t xml:space="preserve">Any notice required to be given under this Agreement may be delivered personally or sent by prepaid post or courier to the other Parties at the address given in this Agreement, or such other address as may be notified in accordance with this </w:t>
       </w:r>
       <w:r>
         <w:rPr>
@@ -4898,8 +4359,9 @@
           <w:color w:val="auto"/>
           <w:sz w:val="22"/>
           <w:szCs w:val="22"/>
-        </w:rPr>
-        <w:t xml:space="preserve">en under this Agreement may be delivered personally or sent by prepaid post or courier to the other Parties at the address given in this Agreement, or such other address as may be notified in accordance with this </w:t>
+          <w:u w:val="double"/>
+        </w:rPr>
+        <w:t>clause 7</w:t>
       </w:r>
       <w:r>
         <w:rPr>
@@ -4908,11 +4370,14 @@
           <w:color w:val="auto"/>
           <w:sz w:val="22"/>
           <w:szCs w:val="22"/>
-          <w:u w:val="double"/>
-        </w:rPr>
-        <w:t>clause 7</w:t>
-      </w:r>
-      <w:r>
+        </w:rPr>
+        <w:t xml:space="preserve"> from time to time.</w:t>
+      </w:r>
+    </w:p>
+    <w:p>
+      <w:pPr>
+        <w:pStyle w:val="Heading3"/>
+        <w:ind w:left="709" w:hanging="709"/>
         <w:rPr>
           <w:rFonts w:ascii="Arial" w:hAnsi="Arial" w:cs="Arial"/>
           <w:b w:val="0"/>
@@ -4920,13 +4385,8 @@
           <w:sz w:val="22"/>
           <w:szCs w:val="22"/>
         </w:rPr>
-        <w:t xml:space="preserve"> from time to time.</w:t>
-      </w:r>
-    </w:p>
-    <w:p>
-      <w:pPr>
-        <w:pStyle w:val="Heading3"/>
-        <w:ind w:left="709" w:hanging="709"/>
+      </w:pPr>
+      <w:r>
         <w:rPr>
           <w:rFonts w:ascii="Arial" w:hAnsi="Arial" w:cs="Arial"/>
           <w:b w:val="0"/>
@@ -4934,7 +4394,8 @@
           <w:sz w:val="22"/>
           <w:szCs w:val="22"/>
         </w:rPr>
-      </w:pPr>
+        <w:t>7.5</w:t>
+      </w:r>
       <w:r>
         <w:rPr>
           <w:rFonts w:ascii="Arial" w:hAnsi="Arial" w:cs="Arial"/>
@@ -4943,9 +4404,14 @@
           <w:sz w:val="22"/>
           <w:szCs w:val="22"/>
         </w:rPr>
-        <w:t>7.5</w:t>
-      </w:r>
-      <w:r>
+        <w:tab/>
+        <w:t>Any notice so sent shall be deemed to have been duly given:</w:t>
+      </w:r>
+    </w:p>
+    <w:p>
+      <w:pPr>
+        <w:pStyle w:val="Heading3"/>
+        <w:ind w:left="1701" w:hanging="992"/>
         <w:rPr>
           <w:rFonts w:ascii="Arial" w:hAnsi="Arial" w:cs="Arial"/>
           <w:b w:val="0"/>
@@ -4953,9 +4419,7 @@
           <w:sz w:val="22"/>
           <w:szCs w:val="22"/>
         </w:rPr>
-        <w:tab/>
-        <w:t xml:space="preserve">Any notice </w:t>
-      </w:r>
+      </w:pPr>
       <w:r>
         <w:rPr>
           <w:rFonts w:ascii="Arial" w:hAnsi="Arial" w:cs="Arial"/>
@@ -4964,7 +4428,18 @@
           <w:sz w:val="22"/>
           <w:szCs w:val="22"/>
         </w:rPr>
-        <w:t>so sent shall be deemed to have been duly given:</w:t>
+        <w:t>7.5.1</w:t>
+      </w:r>
+      <w:r>
+        <w:rPr>
+          <w:rFonts w:ascii="Arial" w:hAnsi="Arial" w:cs="Arial"/>
+          <w:b w:val="0"/>
+          <w:color w:val="auto"/>
+          <w:sz w:val="22"/>
+          <w:szCs w:val="22"/>
+        </w:rPr>
+        <w:tab/>
+        <w:t>if sent by personal delivery or courier, upon delivery at the address of the relevant party;</w:t>
       </w:r>
     </w:p>
     <w:p>
@@ -4987,7 +4462,7 @@
           <w:sz w:val="22"/>
           <w:szCs w:val="22"/>
         </w:rPr>
-        <w:t>7.5.1</w:t>
+        <w:t>7.5.2</w:t>
       </w:r>
       <w:r>
         <w:rPr>
@@ -4998,7 +4473,7 @@
           <w:szCs w:val="22"/>
         </w:rPr>
         <w:tab/>
-        <w:t>if sent by personal delivery or courier, upon delivery at the address of the relevant party;</w:t>
+        <w:t>if sent by prepaid post, four days after the date of posting; and</w:t>
       </w:r>
     </w:p>
     <w:p>
@@ -5021,7 +4496,7 @@
           <w:sz w:val="22"/>
           <w:szCs w:val="22"/>
         </w:rPr>
-        <w:t>7.5.2</w:t>
+        <w:t>7.5.3</w:t>
       </w:r>
       <w:r>
         <w:rPr>
@@ -5032,51 +4507,7 @@
           <w:szCs w:val="22"/>
         </w:rPr>
         <w:tab/>
-        <w:t>if sent by prepaid post, four days after the date of posting; and</w:t>
-      </w:r>
-    </w:p>
-    <w:p>
-      <w:pPr>
-        <w:pStyle w:val="Heading3"/>
-        <w:ind w:left="1701" w:hanging="992"/>
-        <w:rPr>
-          <w:rFonts w:ascii="Arial" w:hAnsi="Arial" w:cs="Arial"/>
-          <w:b w:val="0"/>
-          <w:color w:val="auto"/>
-          <w:sz w:val="22"/>
-          <w:szCs w:val="22"/>
-        </w:rPr>
-      </w:pPr>
-      <w:r>
-        <w:rPr>
-          <w:rFonts w:ascii="Arial" w:hAnsi="Arial" w:cs="Arial"/>
-          <w:b w:val="0"/>
-          <w:color w:val="auto"/>
-          <w:sz w:val="22"/>
-          <w:szCs w:val="22"/>
-        </w:rPr>
-        <w:t>7.5.3</w:t>
-      </w:r>
-      <w:r>
-        <w:rPr>
-          <w:rFonts w:ascii="Arial" w:hAnsi="Arial" w:cs="Arial"/>
-          <w:b w:val="0"/>
-          <w:color w:val="auto"/>
-          <w:sz w:val="22"/>
-          <w:szCs w:val="22"/>
-        </w:rPr>
-        <w:tab/>
-        <w:t>if sent by e-mail, upon confir</w:t>
-      </w:r>
-      <w:r>
-        <w:rPr>
-          <w:rFonts w:ascii="Arial" w:hAnsi="Arial" w:cs="Arial"/>
-          <w:b w:val="0"/>
-          <w:color w:val="auto"/>
-          <w:sz w:val="22"/>
-          <w:szCs w:val="22"/>
-        </w:rPr>
-        <w:t>mation of transmission.</w:t>
+        <w:t>if sent by e-mail, upon confirmation of transmission.</w:t>
       </w:r>
     </w:p>
     <w:p>
@@ -5138,16 +4569,7 @@
           <w:szCs w:val="22"/>
         </w:rPr>
         <w:tab/>
-        <w:t>Any variation of or amendment to this Agreement shall only</w:t>
-      </w:r>
-      <w:r>
-        <w:rPr>
-          <w:rFonts w:ascii="Arial" w:hAnsi="Arial" w:cs="Arial"/>
-          <w:color w:val="000000" w:themeColor="text1"/>
-          <w:sz w:val="22"/>
-          <w:szCs w:val="22"/>
-        </w:rPr>
-        <w:t xml:space="preserve"> be effective if it is in writing and signed by all Parties. </w:t>
+        <w:t xml:space="preserve">Any variation of or amendment to this Agreement shall only be effective if it is in writing and signed by all Parties. </w:t>
       </w:r>
     </w:p>
     <w:p>
@@ -5187,16 +4609,7 @@
           <w:sz w:val="22"/>
           <w:szCs w:val="22"/>
         </w:rPr>
-        <w:t xml:space="preserve">The Parties shall, at all times, remain willing to discuss possible contractual variations that have been prompted by technical or other factors, although no Party shall have any obligation </w:t>
-      </w:r>
-      <w:r>
-        <w:rPr>
-          <w:rFonts w:ascii="Arial" w:hAnsi="Arial" w:cs="Arial"/>
-          <w:color w:val="000000" w:themeColor="text1"/>
-          <w:sz w:val="22"/>
-          <w:szCs w:val="22"/>
-        </w:rPr>
-        <w:t>to agree to any such variation proposed.</w:t>
+        <w:t>The Parties shall, at all times, remain willing to discuss possible contractual variations that have been prompted by technical or other factors, although no Party shall have any obligation to agree to any such variation proposed.</w:t>
       </w:r>
     </w:p>
     <w:p>
@@ -5237,7 +4650,15 @@
           <w:sz w:val="22"/>
           <w:szCs w:val="22"/>
         </w:rPr>
-        <w:t>This Agreement and any disputes or claims arising out of or in connection with it or its subject matter or formation (including non-contractual disputes or claims) are governed by and construed in accordance wit</w:t>
+        <w:t xml:space="preserve">This Agreement and any disputes or claims arising out of or in connection with it or its subject matter or formation (including non-contractual disputes or claims) are governed by and construed in accordance with the laws of England </w:t>
+      </w:r>
+      <w:r>
+        <w:rPr>
+          <w:rFonts w:ascii="Arial" w:hAnsi="Arial" w:cs="Arial"/>
+          <w:sz w:val="22"/>
+          <w:szCs w:val="22"/>
+        </w:rPr>
+        <w:t>and Wales</w:t>
       </w:r>
       <w:r>
         <w:rPr>
@@ -5246,7 +4667,7 @@
           <w:sz w:val="22"/>
           <w:szCs w:val="22"/>
         </w:rPr>
-        <w:t xml:space="preserve">h the laws of England </w:t>
+        <w:t xml:space="preserve">.  The Parties irrevocably agree that the courts of England </w:t>
       </w:r>
       <w:r>
         <w:rPr>
@@ -5263,33 +4684,7 @@
           <w:sz w:val="22"/>
           <w:szCs w:val="22"/>
         </w:rPr>
-        <w:t xml:space="preserve">.  The Parties irrevocably agree that the courts of England </w:t>
-      </w:r>
-      <w:r>
-        <w:rPr>
-          <w:rFonts w:ascii="Arial" w:hAnsi="Arial" w:cs="Arial"/>
-          <w:sz w:val="22"/>
-          <w:szCs w:val="22"/>
-        </w:rPr>
-        <w:t>and Wales</w:t>
-      </w:r>
-      <w:r>
-        <w:rPr>
-          <w:rFonts w:ascii="Arial" w:hAnsi="Arial" w:cs="Arial"/>
-          <w:color w:val="000000" w:themeColor="text1"/>
-          <w:sz w:val="22"/>
-          <w:szCs w:val="22"/>
-        </w:rPr>
-        <w:t xml:space="preserve"> have exclusive jurisdiction to settle any dispute or claim that arises out of or in connection with this agreement or its subject matter or formation (incl</w:t>
-      </w:r>
-      <w:r>
-        <w:rPr>
-          <w:rFonts w:ascii="Arial" w:hAnsi="Arial" w:cs="Arial"/>
-          <w:color w:val="000000" w:themeColor="text1"/>
-          <w:sz w:val="22"/>
-          <w:szCs w:val="22"/>
-        </w:rPr>
-        <w:t>uding non-contractual disputes or claims).</w:t>
+        <w:t xml:space="preserve"> have exclusive jurisdiction to settle any dispute or claim that arises out of or in connection with this agreement or its subject matter or formation (including non-contractual disputes or claims).</w:t>
       </w:r>
     </w:p>
     <w:p>
@@ -5358,9 +4753,13 @@
           <w:szCs w:val="22"/>
         </w:rPr>
         <w:tab/>
-        <w:t xml:space="preserve">This </w:t>
-      </w:r>
-      <w:r>
+        <w:t>This Agreement constitutes the whole agreement between the Parties and supersedes all previous agreements between the Parties relating to its subject matter.</w:t>
+      </w:r>
+    </w:p>
+    <w:p>
+      <w:pPr>
+        <w:pStyle w:val="Heading3"/>
+        <w:ind w:left="567" w:hanging="567"/>
         <w:rPr>
           <w:rFonts w:ascii="Arial" w:hAnsi="Arial" w:cs="Arial"/>
           <w:b w:val="0"/>
@@ -5368,7 +4767,27 @@
           <w:sz w:val="22"/>
           <w:szCs w:val="22"/>
         </w:rPr>
-        <w:t>Agreement constitutes the whole agreement between the Parties and supersedes all previous agreements between the Parties relating to its subject matter.</w:t>
+      </w:pPr>
+      <w:r>
+        <w:rPr>
+          <w:rFonts w:ascii="Arial" w:hAnsi="Arial" w:cs="Arial"/>
+          <w:b w:val="0"/>
+          <w:color w:val="000000" w:themeColor="text1"/>
+          <w:sz w:val="22"/>
+          <w:szCs w:val="22"/>
+        </w:rPr>
+        <w:t>7.12</w:t>
+      </w:r>
+      <w:r>
+        <w:rPr>
+          <w:rFonts w:ascii="Arial" w:hAnsi="Arial" w:cs="Arial"/>
+          <w:b w:val="0"/>
+          <w:color w:val="000000" w:themeColor="text1"/>
+          <w:sz w:val="22"/>
+          <w:szCs w:val="22"/>
+        </w:rPr>
+        <w:tab/>
+        <w:t>Each Party acknowledges that, in entering into this Agreement, it has not relied on, and shall have no right or remedy in respect of, any statement, representation, assurance or warranty (whether made negligently or innocently) other than as expressly set out in this Agreement.  Nothing in this clause shall limit or exclude any liability for fraud.</w:t>
       </w:r>
     </w:p>
     <w:p>
@@ -5391,7 +4810,7 @@
           <w:sz w:val="22"/>
           <w:szCs w:val="22"/>
         </w:rPr>
-        <w:t>7.12</w:t>
+        <w:t>7.13</w:t>
       </w:r>
       <w:r>
         <w:rPr>
@@ -5402,60 +4821,6 @@
           <w:szCs w:val="22"/>
         </w:rPr>
         <w:tab/>
-        <w:t>Each Party acknowledges that, in entering into this Agreement, it has not relied on, and shall hav</w:t>
-      </w:r>
-      <w:r>
-        <w:rPr>
-          <w:rFonts w:ascii="Arial" w:hAnsi="Arial" w:cs="Arial"/>
-          <w:b w:val="0"/>
-          <w:color w:val="000000" w:themeColor="text1"/>
-          <w:sz w:val="22"/>
-          <w:szCs w:val="22"/>
-        </w:rPr>
-        <w:t>e no right or remedy in respect of, any statement, representation, assurance or warranty (whether made negligently or innocently) other than as expressly set out in this Agreement.  Nothing in this clause shall limit or exclude any liability for fraud.</w:t>
-      </w:r>
-    </w:p>
-    <w:p>
-      <w:pPr>
-        <w:pStyle w:val="Heading3"/>
-        <w:ind w:left="567" w:hanging="567"/>
-        <w:rPr>
-          <w:rFonts w:ascii="Arial" w:hAnsi="Arial" w:cs="Arial"/>
-          <w:b w:val="0"/>
-          <w:color w:val="000000" w:themeColor="text1"/>
-          <w:sz w:val="22"/>
-          <w:szCs w:val="22"/>
-        </w:rPr>
-      </w:pPr>
-      <w:r>
-        <w:rPr>
-          <w:rFonts w:ascii="Arial" w:hAnsi="Arial" w:cs="Arial"/>
-          <w:b w:val="0"/>
-          <w:color w:val="000000" w:themeColor="text1"/>
-          <w:sz w:val="22"/>
-          <w:szCs w:val="22"/>
-        </w:rPr>
-        <w:t>7.1</w:t>
-      </w:r>
-      <w:r>
-        <w:rPr>
-          <w:rFonts w:ascii="Arial" w:hAnsi="Arial" w:cs="Arial"/>
-          <w:b w:val="0"/>
-          <w:color w:val="000000" w:themeColor="text1"/>
-          <w:sz w:val="22"/>
-          <w:szCs w:val="22"/>
-        </w:rPr>
-        <w:t>3</w:t>
-      </w:r>
-      <w:r>
-        <w:rPr>
-          <w:rFonts w:ascii="Arial" w:hAnsi="Arial" w:cs="Arial"/>
-          <w:b w:val="0"/>
-          <w:color w:val="000000" w:themeColor="text1"/>
-          <w:sz w:val="22"/>
-          <w:szCs w:val="22"/>
-        </w:rPr>
-        <w:tab/>
         <w:t>No term of this Agreement shall be enforceable under the Contracts (Rights of Third Parties) Act 1999 by a third party, but this does not affect any right or remedy of a third party which exists or is available apart from under that Act.</w:t>
       </w:r>
     </w:p>
@@ -5504,15 +4869,7 @@
           <w:sz w:val="22"/>
           <w:szCs w:val="22"/>
         </w:rPr>
-        <w:t xml:space="preserve">SIGNED by   </w:t>
-      </w:r>
-      <w:r>
-        <w:rPr>
-          <w:rFonts w:ascii="Arial" w:hAnsi="Arial" w:cs="Arial"/>
-          <w:sz w:val="22"/>
-          <w:szCs w:val="22"/>
-        </w:rPr>
-        <w:t xml:space="preserve">                                  </w:t>
+        <w:t xml:space="preserve">SIGNED by                                     </w:t>
       </w:r>
     </w:p>
     <w:p>
@@ -6355,7 +5712,7 @@
           <w:sz w:val="22"/>
           <w:szCs w:val="22"/>
         </w:rPr>
-        <w:t>SIGNED by</w:t>
+        <w:t xml:space="preserve">SIGNED by </w:t>
       </w:r>
       <w:r>
         <w:rPr>
@@ -6364,7 +5721,7 @@
           <w:sz w:val="22"/>
           <w:szCs w:val="22"/>
         </w:rPr>
-        <w:t xml:space="preserve"> </w:t>
+        <w:t>/s/</w:t>
       </w:r>
       <w:r>
         <w:rPr>
@@ -6373,7 +5730,7 @@
           <w:sz w:val="22"/>
           <w:szCs w:val="22"/>
         </w:rPr>
-        <w:t>/s/</w:t>
+        <w:t>Emir Abou Zaki</w:t>
       </w:r>
       <w:r>
         <w:rPr>
@@ -6382,7 +5739,7 @@
           <w:sz w:val="22"/>
           <w:szCs w:val="22"/>
         </w:rPr>
-        <w:t>Emir Abou Zaki</w:t>
+        <w:tab/>
       </w:r>
       <w:r>
         <w:rPr>
@@ -6405,50 +5762,34 @@
       <w:r>
         <w:rPr>
           <w:rFonts w:ascii="Arial" w:hAnsi="Arial" w:cs="Arial"/>
-          <w:color w:val="000000"/>
-          <w:sz w:val="22"/>
-          <w:szCs w:val="22"/>
-        </w:rPr>
-        <w:tab/>
-      </w:r>
-      <w:r>
-        <w:rPr>
-          <w:rFonts w:ascii="Arial" w:hAnsi="Arial" w:cs="Arial"/>
-          <w:sz w:val="22"/>
-          <w:szCs w:val="22"/>
-        </w:rPr>
-        <w:tab/>
-      </w:r>
-      <w:r>
-        <w:rPr>
-          <w:rFonts w:ascii="Arial" w:hAnsi="Arial" w:cs="Arial"/>
-          <w:sz w:val="22"/>
-          <w:szCs w:val="22"/>
-        </w:rPr>
-        <w:tab/>
-      </w:r>
-      <w:r>
-        <w:rPr>
-          <w:rFonts w:ascii="Arial" w:hAnsi="Arial" w:cs="Arial"/>
-          <w:sz w:val="22"/>
-          <w:szCs w:val="22"/>
-        </w:rPr>
-        <w:tab/>
-      </w:r>
-      <w:r>
-        <w:rPr>
-          <w:rFonts w:ascii="Arial" w:hAnsi="Arial" w:cs="Arial"/>
-          <w:sz w:val="22"/>
-          <w:szCs w:val="22"/>
-        </w:rPr>
-        <w:tab/>
-      </w:r>
-      <w:r>
-        <w:rPr>
-          <w:rFonts w:ascii="Arial" w:hAnsi="Arial" w:cs="Arial"/>
-          <w:sz w:val="22"/>
-          <w:szCs w:val="22"/>
-        </w:rPr>
+          <w:sz w:val="22"/>
+          <w:szCs w:val="22"/>
+        </w:rPr>
+        <w:tab/>
+      </w:r>
+      <w:r>
+        <w:rPr>
+          <w:rFonts w:ascii="Arial" w:hAnsi="Arial" w:cs="Arial"/>
+          <w:sz w:val="22"/>
+          <w:szCs w:val="22"/>
+        </w:rPr>
+        <w:tab/>
+      </w:r>
+      <w:r>
+        <w:rPr>
+          <w:rFonts w:ascii="Arial" w:hAnsi="Arial" w:cs="Arial"/>
+          <w:sz w:val="22"/>
+          <w:szCs w:val="22"/>
+        </w:rPr>
+        <w:tab/>
+      </w:r>
+      <w:r>
+        <w:rPr>
+          <w:rFonts w:ascii="Arial" w:hAnsi="Arial" w:cs="Arial"/>
+          <w:sz w:val="22"/>
+          <w:szCs w:val="22"/>
+        </w:rPr>
+        <w:tab/>
         <w:t>..............................</w:t>
       </w:r>
     </w:p>
@@ -6530,6 +5871,172 @@
         </w:rPr>
       </w:pPr>
     </w:p>
+    <w:tbl>
+      <w:tblPr>
+        <w:tblStyle w:val="TableGrid"/>
+        <w:tblW w:w="0" w:type="auto"/>
+        <w:tblLook w:val="04A0" w:firstRow="1" w:lastRow="0" w:firstColumn="1" w:lastColumn="0" w:noHBand="0" w:noVBand="1"/>
+      </w:tblPr>
+      <w:tblGrid>
+        <w:gridCol w:w="4981"/>
+        <w:gridCol w:w="4981"/>
+      </w:tblGrid>
+      <w:tr>
+        <w:tc>
+          <w:tcPr>
+            <w:tcW w:w="4981" w:type="dxa"/>
+          </w:tcPr>
+          <w:p>
+            <w:pPr>
+              <w:rPr>
+                <w:rFonts w:ascii="Arial" w:hAnsi="Arial" w:cstheme="minorHAnsi"/>
+                <w:color w:val="000000"/>
+                <w:sz w:val="22"/>
+              </w:rPr>
+            </w:pPr>
+            <w:r>
+              <w:rPr>
+                <w:rFonts w:ascii="Arial" w:hAnsi="Arial" w:cstheme="minorHAnsi"/>
+                <w:color w:val="000000"/>
+                <w:sz w:val="22"/>
+              </w:rPr>
+              <w:t>Deploy Minimum Viable Product</w:t>
+            </w:r>
+          </w:p>
+        </w:tc>
+        <w:tc>
+          <w:tcPr>
+            <w:tcW w:w="4981" w:type="dxa"/>
+          </w:tcPr>
+          <w:p>
+            <w:pPr>
+              <w:rPr>
+                <w:rFonts w:ascii="Arial" w:hAnsi="Arial" w:cstheme="minorHAnsi"/>
+                <w:color w:val="000000"/>
+                <w:sz w:val="22"/>
+              </w:rPr>
+            </w:pPr>
+            <w:r>
+              <w:rPr>
+                <w:rFonts w:ascii="Arial" w:hAnsi="Arial" w:cstheme="minorHAnsi"/>
+                <w:color w:val="000000"/>
+                <w:sz w:val="22"/>
+              </w:rPr>
+              <w:t>Deadline: January 2024</w:t>
+            </w:r>
+          </w:p>
+        </w:tc>
+      </w:tr>
+      <w:tr>
+        <w:tc>
+          <w:tcPr>
+            <w:tcW w:w="4981" w:type="dxa"/>
+          </w:tcPr>
+          <w:p>
+            <w:pPr>
+              <w:rPr>
+                <w:rFonts w:ascii="Arial" w:hAnsi="Arial" w:cstheme="minorHAnsi"/>
+                <w:color w:val="000000"/>
+                <w:sz w:val="22"/>
+              </w:rPr>
+            </w:pPr>
+            <w:r>
+              <w:rPr>
+                <w:rFonts w:ascii="Arial" w:hAnsi="Arial" w:cstheme="minorHAnsi"/>
+                <w:color w:val="000000"/>
+                <w:sz w:val="22"/>
+              </w:rPr>
+              <w:t>Deploy Beta Version</w:t>
+            </w:r>
+          </w:p>
+        </w:tc>
+        <w:tc>
+          <w:tcPr>
+            <w:tcW w:w="4981" w:type="dxa"/>
+          </w:tcPr>
+          <w:p>
+            <w:pPr>
+              <w:rPr>
+                <w:rFonts w:ascii="Arial" w:hAnsi="Arial" w:cstheme="minorHAnsi"/>
+                <w:color w:val="000000"/>
+                <w:sz w:val="22"/>
+              </w:rPr>
+            </w:pPr>
+            <w:r>
+              <w:rPr>
+                <w:rFonts w:ascii="Arial" w:hAnsi="Arial" w:cstheme="minorHAnsi"/>
+                <w:color w:val="000000"/>
+                <w:sz w:val="22"/>
+              </w:rPr>
+              <w:t>Deadline: March 2024</w:t>
+            </w:r>
+          </w:p>
+        </w:tc>
+      </w:tr>
+      <w:tr>
+        <w:tc>
+          <w:tcPr>
+            <w:tcW w:w="4981" w:type="dxa"/>
+          </w:tcPr>
+          <w:p>
+            <w:pPr>
+              <w:rPr>
+                <w:rFonts w:ascii="Arial" w:hAnsi="Arial" w:cstheme="minorHAnsi"/>
+                <w:color w:val="000000"/>
+                <w:sz w:val="22"/>
+              </w:rPr>
+            </w:pPr>
+            <w:r>
+              <w:rPr>
+                <w:rFonts w:ascii="Arial" w:hAnsi="Arial" w:cstheme="minorHAnsi"/>
+                <w:color w:val="000000"/>
+                <w:sz w:val="22"/>
+              </w:rPr>
+              <w:t xml:space="preserve">Deploy Final Release </w:t>
+            </w:r>
+          </w:p>
+        </w:tc>
+        <w:tc>
+          <w:tcPr>
+            <w:tcW w:w="4981" w:type="dxa"/>
+          </w:tcPr>
+          <w:p>
+            <w:pPr>
+              <w:rPr>
+                <w:rFonts w:ascii="Arial" w:hAnsi="Arial" w:cstheme="minorHAnsi"/>
+                <w:color w:val="000000"/>
+                <w:sz w:val="22"/>
+              </w:rPr>
+            </w:pPr>
+            <w:r>
+              <w:rPr>
+                <w:rFonts w:ascii="Arial" w:hAnsi="Arial" w:cstheme="minorHAnsi"/>
+                <w:color w:val="000000"/>
+                <w:sz w:val="22"/>
+              </w:rPr>
+              <w:t>Deadline: May 1</w:t>
+            </w:r>
+            <w:r>
+              <w:rPr>
+                <w:rFonts w:ascii="Arial" w:hAnsi="Arial" w:cstheme="minorHAnsi"/>
+                <w:color w:val="000000"/>
+                <w:sz w:val="22"/>
+                <w:vertAlign w:val="superscript"/>
+              </w:rPr>
+              <w:t>st</w:t>
+            </w:r>
+            <w:r>
+              <w:rPr>
+                <w:rFonts w:ascii="Arial" w:hAnsi="Arial" w:cstheme="minorHAnsi"/>
+                <w:color w:val="000000"/>
+                <w:sz w:val="22"/>
+              </w:rPr>
+              <w:t xml:space="preserve"> 2024</w:t>
+            </w:r>
+          </w:p>
+        </w:tc>
+      </w:tr>
+    </w:tbl>
     <w:p>
       <w:pPr>
         <w:rPr>
@@ -6538,15 +6045,6 @@
           <w:sz w:val="22"/>
         </w:rPr>
       </w:pPr>
-      <w:r>
-        <w:rPr>
-          <w:rFonts w:ascii="Arial" w:hAnsi="Arial" w:cstheme="minorHAnsi"/>
-          <w:color w:val="000000"/>
-          <w:sz w:val="22"/>
-          <w:highlight w:val="cyan"/>
-        </w:rPr>
-        <w:t>[INSERT DETAILS]</w:t>
-      </w:r>
     </w:p>
     <w:p>
       <w:pPr>
@@ -9490,6 +8988,21 @@
     <w:basedOn w:val="Normal"/>
     <w:qFormat/>
   </w:style>
+  <w:style w:type="table" w:styleId="TableGrid">
+    <w:name w:val="Table Grid"/>
+    <w:basedOn w:val="TableNormal"/>
+    <w:rsid w:val="00D77288"/>
+    <w:tblPr>
+      <w:tblBorders>
+        <w:top w:val="single" w:sz="4" w:space="0" w:color="auto"/>
+        <w:left w:val="single" w:sz="4" w:space="0" w:color="auto"/>
+        <w:bottom w:val="single" w:sz="4" w:space="0" w:color="auto"/>
+        <w:right w:val="single" w:sz="4" w:space="0" w:color="auto"/>
+        <w:insideH w:val="single" w:sz="4" w:space="0" w:color="auto"/>
+        <w:insideV w:val="single" w:sz="4" w:space="0" w:color="auto"/>
+      </w:tblBorders>
+    </w:tblPr>
+  </w:style>
 </w:styles>
 </file>
 

</xml_diff>